<commit_message>
[Dipto] refactor : Changing Resume
</commit_message>
<xml_diff>
--- a/Portfolio-website/portfolio-website-1/Resume/DiptoBiswasResume.docx
+++ b/Portfolio-website/portfolio-website-1/Resume/DiptoBiswasResume.docx
@@ -3,6 +3,1787 @@
 <w:document xmlns:wpc="http://schemas.microsoft.com/office/word/2010/wordprocessingCanvas" xmlns:cx="http://schemas.microsoft.com/office/drawing/2014/chartex" xmlns:cx1="http://schemas.microsoft.com/office/drawing/2015/9/8/chartex" xmlns:cx2="http://schemas.microsoft.com/office/drawing/2015/10/21/chartex" xmlns:cx3="http://schemas.microsoft.com/office/drawing/2016/5/9/chartex" xmlns:cx4="http://schemas.microsoft.com/office/drawing/2016/5/10/chartex" xmlns:cx5="http://schemas.microsoft.com/office/drawing/2016/5/11/chartex" xmlns:cx6="http://schemas.microsoft.com/office/drawing/2016/5/12/chartex" xmlns:cx7="http://schemas.microsoft.com/office/drawing/2016/5/13/chartex" xmlns:cx8="http://schemas.microsoft.com/office/drawing/2016/5/14/chartex" xmlns:mc="http://schemas.openxmlformats.org/markup-compatibility/2006" xmlns:aink="http://schemas.microsoft.com/office/drawing/2016/ink" xmlns:am3d="http://schemas.microsoft.com/office/drawing/2017/model3d" xmlns:o="urn:schemas-microsoft-com:office:office" xmlns:r="http://schemas.openxmlformats.org/officeDocument/2006/relationships" xmlns:m="http://schemas.openxmlformats.org/officeDocument/2006/math" xmlns:v="urn:schemas-microsoft-com:vml" xmlns:wp14="http://schemas.microsoft.com/office/word/2010/wordprocessingDrawing" xmlns:wp="http://schemas.openxmlformats.org/drawingml/2006/wordprocessingDrawing" xmlns:w10="urn:schemas-microsoft-com:office:word" xmlns:w="http://schemas.openxmlformats.org/wordprocessingml/2006/main" xmlns:w14="http://schemas.microsoft.com/office/word/2010/wordml" xmlns:w15="http://schemas.microsoft.com/office/word/2012/wordml" xmlns:w16cid="http://schemas.microsoft.com/office/word/2016/wordml/cid" xmlns:w16se="http://schemas.microsoft.com/office/word/2015/wordml/symex" xmlns:wpg="http://schemas.microsoft.com/office/word/2010/wordprocessingGroup" xmlns:wpi="http://schemas.microsoft.com/office/word/2010/wordprocessingInk" xmlns:wne="http://schemas.microsoft.com/office/word/2006/wordml" xmlns:wps="http://schemas.microsoft.com/office/word/2010/wordprocessingShape" mc:Ignorable="w14 w15 w16se w16cid wp14">
   <w:body>
     <w:p>
+      <w:r>
+        <w:rPr>
+          <w:noProof/>
+        </w:rPr>
+        <mc:AlternateContent>
+          <mc:Choice Requires="wps">
+            <w:drawing>
+              <wp:anchor distT="0" distB="0" distL="114300" distR="114300" simplePos="0" relativeHeight="251668480" behindDoc="0" locked="0" layoutInCell="1" allowOverlap="1" wp14:anchorId="057BB080" wp14:editId="33B037E4">
+                <wp:simplePos x="0" y="0"/>
+                <wp:positionH relativeFrom="page">
+                  <wp:align>right</wp:align>
+                </wp:positionH>
+                <wp:positionV relativeFrom="paragraph">
+                  <wp:posOffset>3324225</wp:posOffset>
+                </wp:positionV>
+                <wp:extent cx="5213350" cy="2552700"/>
+                <wp:effectExtent l="0" t="0" r="0" b="0"/>
+                <wp:wrapNone/>
+                <wp:docPr id="20" name="Text Box 20"/>
+                <wp:cNvGraphicFramePr/>
+                <a:graphic xmlns:a="http://schemas.openxmlformats.org/drawingml/2006/main">
+                  <a:graphicData uri="http://schemas.microsoft.com/office/word/2010/wordprocessingShape">
+                    <wps:wsp>
+                      <wps:cNvSpPr txBox="1"/>
+                      <wps:spPr>
+                        <a:xfrm>
+                          <a:off x="0" y="0"/>
+                          <a:ext cx="5213350" cy="2552700"/>
+                        </a:xfrm>
+                        <a:prstGeom prst="rect">
+                          <a:avLst/>
+                        </a:prstGeom>
+                        <a:noFill/>
+                        <a:ln w="6350">
+                          <a:noFill/>
+                        </a:ln>
+                      </wps:spPr>
+                      <wps:txbx>
+                        <w:txbxContent>
+                          <w:p>
+                            <w:pPr>
+                              <w:rPr>
+                                <w:b/>
+                                <w:sz w:val="40"/>
+                                <w:szCs w:val="40"/>
+                                <w:u w:val="single"/>
+                              </w:rPr>
+                            </w:pPr>
+                            <w:r>
+                              <w:rPr>
+                                <w:b/>
+                                <w:sz w:val="40"/>
+                                <w:szCs w:val="40"/>
+                                <w:u w:val="single"/>
+                              </w:rPr>
+                              <w:t>Skills</w:t>
+                            </w:r>
+                          </w:p>
+                          <w:p>
+                            <w:pPr>
+                              <w:pStyle w:val="ListParagraph"/>
+                              <w:numPr>
+                                <w:ilvl w:val="0"/>
+                                <w:numId w:val="9"/>
+                              </w:numPr>
+                              <w:rPr>
+                                <w:sz w:val="28"/>
+                                <w:szCs w:val="28"/>
+                              </w:rPr>
+                            </w:pPr>
+                            <w:r>
+                              <w:rPr>
+                                <w:sz w:val="28"/>
+                                <w:szCs w:val="28"/>
+                              </w:rPr>
+                              <w:t>Skilled in building F</w:t>
+                            </w:r>
+                            <w:r>
+                              <w:rPr>
+                                <w:sz w:val="28"/>
+                                <w:szCs w:val="28"/>
+                              </w:rPr>
+                              <w:t>rontend using HTML, CSS</w:t>
+                            </w:r>
+                            <w:r>
+                              <w:rPr>
+                                <w:sz w:val="28"/>
+                                <w:szCs w:val="28"/>
+                              </w:rPr>
+                              <w:t xml:space="preserve">, </w:t>
+                            </w:r>
+                            <w:r>
+                              <w:rPr>
+                                <w:sz w:val="28"/>
+                                <w:szCs w:val="28"/>
+                              </w:rPr>
+                              <w:t>JS &amp; React JS</w:t>
+                            </w:r>
+                          </w:p>
+                          <w:p>
+                            <w:pPr>
+                              <w:pStyle w:val="ListParagraph"/>
+                              <w:numPr>
+                                <w:ilvl w:val="0"/>
+                                <w:numId w:val="9"/>
+                              </w:numPr>
+                              <w:rPr>
+                                <w:sz w:val="28"/>
+                                <w:szCs w:val="28"/>
+                              </w:rPr>
+                            </w:pPr>
+                            <w:r>
+                              <w:rPr>
+                                <w:sz w:val="28"/>
+                                <w:szCs w:val="28"/>
+                              </w:rPr>
+                              <w:t>Skilled in building B</w:t>
+                            </w:r>
+                            <w:r>
+                              <w:rPr>
+                                <w:sz w:val="28"/>
+                                <w:szCs w:val="28"/>
+                              </w:rPr>
+                              <w:t>ackend using</w:t>
+                            </w:r>
+                            <w:r>
+                              <w:rPr>
+                                <w:sz w:val="28"/>
+                                <w:szCs w:val="28"/>
+                              </w:rPr>
+                              <w:t xml:space="preserve"> Node JS &amp;</w:t>
+                            </w:r>
+                            <w:r>
+                              <w:rPr>
+                                <w:sz w:val="28"/>
+                                <w:szCs w:val="28"/>
+                              </w:rPr>
+                              <w:t xml:space="preserve"> Python (Flask)</w:t>
+                            </w:r>
+                          </w:p>
+                          <w:p>
+                            <w:pPr>
+                              <w:pStyle w:val="ListParagraph"/>
+                              <w:numPr>
+                                <w:ilvl w:val="0"/>
+                                <w:numId w:val="9"/>
+                              </w:numPr>
+                              <w:rPr>
+                                <w:sz w:val="28"/>
+                                <w:szCs w:val="28"/>
+                              </w:rPr>
+                            </w:pPr>
+                            <w:r>
+                              <w:rPr>
+                                <w:sz w:val="28"/>
+                                <w:szCs w:val="28"/>
+                              </w:rPr>
+                              <w:t>Skilled in Data Analysis</w:t>
+                            </w:r>
+                            <w:r>
+                              <w:rPr>
+                                <w:sz w:val="28"/>
+                                <w:szCs w:val="28"/>
+                              </w:rPr>
+                              <w:t xml:space="preserve"> (Pandas) &amp; other applications</w:t>
+                            </w:r>
+                            <w:r>
+                              <w:rPr>
+                                <w:sz w:val="28"/>
+                                <w:szCs w:val="28"/>
+                              </w:rPr>
+                              <w:t xml:space="preserve"> </w:t>
+                            </w:r>
+                            <w:r>
+                              <w:rPr>
+                                <w:sz w:val="28"/>
+                                <w:szCs w:val="28"/>
+                              </w:rPr>
+                              <w:t>of</w:t>
+                            </w:r>
+                            <w:r>
+                              <w:rPr>
+                                <w:sz w:val="28"/>
+                                <w:szCs w:val="28"/>
+                              </w:rPr>
+                              <w:t xml:space="preserve"> Python</w:t>
+                            </w:r>
+                          </w:p>
+                          <w:p>
+                            <w:pPr>
+                              <w:pStyle w:val="ListParagraph"/>
+                              <w:numPr>
+                                <w:ilvl w:val="0"/>
+                                <w:numId w:val="9"/>
+                              </w:numPr>
+                              <w:rPr>
+                                <w:sz w:val="28"/>
+                                <w:szCs w:val="28"/>
+                              </w:rPr>
+                            </w:pPr>
+                            <w:r>
+                              <w:rPr>
+                                <w:sz w:val="28"/>
+                                <w:szCs w:val="28"/>
+                              </w:rPr>
+                              <w:t>Can use</w:t>
+                            </w:r>
+                            <w:r>
+                              <w:rPr>
+                                <w:sz w:val="28"/>
+                                <w:szCs w:val="28"/>
+                              </w:rPr>
+                              <w:t xml:space="preserve"> Databases, SQL, MongoDB, etc.</w:t>
+                            </w:r>
+                          </w:p>
+                          <w:p>
+                            <w:pPr>
+                              <w:pStyle w:val="ListParagraph"/>
+                              <w:numPr>
+                                <w:ilvl w:val="0"/>
+                                <w:numId w:val="9"/>
+                              </w:numPr>
+                              <w:rPr>
+                                <w:sz w:val="28"/>
+                                <w:szCs w:val="28"/>
+                              </w:rPr>
+                            </w:pPr>
+                            <w:r>
+                              <w:rPr>
+                                <w:sz w:val="28"/>
+                                <w:szCs w:val="28"/>
+                              </w:rPr>
+                              <w:t>Understanding of basic Cloud concepts in Azure</w:t>
+                            </w:r>
+                          </w:p>
+                          <w:p>
+                            <w:pPr>
+                              <w:pStyle w:val="ListParagraph"/>
+                              <w:numPr>
+                                <w:ilvl w:val="0"/>
+                                <w:numId w:val="9"/>
+                              </w:numPr>
+                              <w:rPr>
+                                <w:sz w:val="28"/>
+                                <w:szCs w:val="28"/>
+                              </w:rPr>
+                            </w:pPr>
+                            <w:r>
+                              <w:rPr>
+                                <w:sz w:val="28"/>
+                                <w:szCs w:val="28"/>
+                              </w:rPr>
+                              <w:t>Understanding of Java &amp; .NET code</w:t>
+                            </w:r>
+                          </w:p>
+                          <w:p>
+                            <w:pPr>
+                              <w:pStyle w:val="ListParagraph"/>
+                              <w:numPr>
+                                <w:ilvl w:val="0"/>
+                                <w:numId w:val="9"/>
+                              </w:numPr>
+                              <w:rPr>
+                                <w:sz w:val="28"/>
+                                <w:szCs w:val="28"/>
+                              </w:rPr>
+                            </w:pPr>
+                            <w:r>
+                              <w:rPr>
+                                <w:sz w:val="28"/>
+                                <w:szCs w:val="28"/>
+                              </w:rPr>
+                              <w:t>Understanding of PowerShell script</w:t>
+                            </w:r>
+                            <w:r>
+                              <w:rPr>
+                                <w:sz w:val="28"/>
+                                <w:szCs w:val="28"/>
+                              </w:rPr>
+                              <w:t xml:space="preserve"> &amp; commands</w:t>
+                            </w:r>
+                          </w:p>
+                          <w:p>
+                            <w:pPr>
+                              <w:pStyle w:val="ListParagraph"/>
+                              <w:numPr>
+                                <w:ilvl w:val="0"/>
+                                <w:numId w:val="9"/>
+                              </w:numPr>
+                              <w:rPr>
+                                <w:sz w:val="28"/>
+                                <w:szCs w:val="28"/>
+                              </w:rPr>
+                            </w:pPr>
+                            <w:r>
+                              <w:rPr>
+                                <w:sz w:val="28"/>
+                                <w:szCs w:val="28"/>
+                              </w:rPr>
+                              <w:t>Understanding of Data Structures &amp; Algorithms</w:t>
+                            </w:r>
+                          </w:p>
+                          <w:p/>
+                        </w:txbxContent>
+                      </wps:txbx>
+                      <wps:bodyPr rot="0" spcFirstLastPara="0" vertOverflow="overflow" horzOverflow="overflow" vert="horz" wrap="square" lIns="91440" tIns="45720" rIns="91440" bIns="45720" numCol="1" spcCol="0" rtlCol="0" fromWordArt="0" anchor="t" anchorCtr="0" forceAA="0" compatLnSpc="1">
+                        <a:prstTxWarp prst="textNoShape">
+                          <a:avLst/>
+                        </a:prstTxWarp>
+                        <a:noAutofit/>
+                      </wps:bodyPr>
+                    </wps:wsp>
+                  </a:graphicData>
+                </a:graphic>
+                <wp14:sizeRelH relativeFrom="margin">
+                  <wp14:pctWidth>0</wp14:pctWidth>
+                </wp14:sizeRelH>
+                <wp14:sizeRelV relativeFrom="margin">
+                  <wp14:pctHeight>0</wp14:pctHeight>
+                </wp14:sizeRelV>
+              </wp:anchor>
+            </w:drawing>
+          </mc:Choice>
+          <mc:Fallback>
+            <w:pict>
+              <v:shapetype w14:anchorId="057BB080" id="_x0000_t202" coordsize="21600,21600" o:spt="202" path="m,l,21600r21600,l21600,xe">
+                <v:stroke joinstyle="miter"/>
+                <v:path gradientshapeok="t" o:connecttype="rect"/>
+              </v:shapetype>
+              <v:shape id="Text Box 20" o:spid="_x0000_s1026" type="#_x0000_t202" style="position:absolute;margin-left:359.3pt;margin-top:261.75pt;width:410.5pt;height:201pt;z-index:251668480;visibility:visible;mso-wrap-style:square;mso-width-percent:0;mso-height-percent:0;mso-wrap-distance-left:9pt;mso-wrap-distance-top:0;mso-wrap-distance-right:9pt;mso-wrap-distance-bottom:0;mso-position-horizontal:right;mso-position-horizontal-relative:page;mso-position-vertical:absolute;mso-position-vertical-relative:text;mso-width-percent:0;mso-height-percent:0;mso-width-relative:margin;mso-height-relative:margin;v-text-anchor:top" o:gfxdata="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" filled="f" stroked="f" strokeweight=".5pt">
+                <v:textbox>
+                  <w:txbxContent>
+                    <w:p>
+                      <w:pPr>
+                        <w:rPr>
+                          <w:b/>
+                          <w:sz w:val="40"/>
+                          <w:szCs w:val="40"/>
+                          <w:u w:val="single"/>
+                        </w:rPr>
+                      </w:pPr>
+                      <w:r>
+                        <w:rPr>
+                          <w:b/>
+                          <w:sz w:val="40"/>
+                          <w:szCs w:val="40"/>
+                          <w:u w:val="single"/>
+                        </w:rPr>
+                        <w:t>Skills</w:t>
+                      </w:r>
+                    </w:p>
+                    <w:p>
+                      <w:pPr>
+                        <w:pStyle w:val="ListParagraph"/>
+                        <w:numPr>
+                          <w:ilvl w:val="0"/>
+                          <w:numId w:val="9"/>
+                        </w:numPr>
+                        <w:rPr>
+                          <w:sz w:val="28"/>
+                          <w:szCs w:val="28"/>
+                        </w:rPr>
+                      </w:pPr>
+                      <w:r>
+                        <w:rPr>
+                          <w:sz w:val="28"/>
+                          <w:szCs w:val="28"/>
+                        </w:rPr>
+                        <w:t>Skilled in building F</w:t>
+                      </w:r>
+                      <w:r>
+                        <w:rPr>
+                          <w:sz w:val="28"/>
+                          <w:szCs w:val="28"/>
+                        </w:rPr>
+                        <w:t>rontend using HTML, CSS</w:t>
+                      </w:r>
+                      <w:r>
+                        <w:rPr>
+                          <w:sz w:val="28"/>
+                          <w:szCs w:val="28"/>
+                        </w:rPr>
+                        <w:t xml:space="preserve">, </w:t>
+                      </w:r>
+                      <w:r>
+                        <w:rPr>
+                          <w:sz w:val="28"/>
+                          <w:szCs w:val="28"/>
+                        </w:rPr>
+                        <w:t>JS &amp; React JS</w:t>
+                      </w:r>
+                    </w:p>
+                    <w:p>
+                      <w:pPr>
+                        <w:pStyle w:val="ListParagraph"/>
+                        <w:numPr>
+                          <w:ilvl w:val="0"/>
+                          <w:numId w:val="9"/>
+                        </w:numPr>
+                        <w:rPr>
+                          <w:sz w:val="28"/>
+                          <w:szCs w:val="28"/>
+                        </w:rPr>
+                      </w:pPr>
+                      <w:r>
+                        <w:rPr>
+                          <w:sz w:val="28"/>
+                          <w:szCs w:val="28"/>
+                        </w:rPr>
+                        <w:t>Skilled in building B</w:t>
+                      </w:r>
+                      <w:r>
+                        <w:rPr>
+                          <w:sz w:val="28"/>
+                          <w:szCs w:val="28"/>
+                        </w:rPr>
+                        <w:t>ackend using</w:t>
+                      </w:r>
+                      <w:r>
+                        <w:rPr>
+                          <w:sz w:val="28"/>
+                          <w:szCs w:val="28"/>
+                        </w:rPr>
+                        <w:t xml:space="preserve"> Node JS &amp;</w:t>
+                      </w:r>
+                      <w:r>
+                        <w:rPr>
+                          <w:sz w:val="28"/>
+                          <w:szCs w:val="28"/>
+                        </w:rPr>
+                        <w:t xml:space="preserve"> Python (Flask)</w:t>
+                      </w:r>
+                    </w:p>
+                    <w:p>
+                      <w:pPr>
+                        <w:pStyle w:val="ListParagraph"/>
+                        <w:numPr>
+                          <w:ilvl w:val="0"/>
+                          <w:numId w:val="9"/>
+                        </w:numPr>
+                        <w:rPr>
+                          <w:sz w:val="28"/>
+                          <w:szCs w:val="28"/>
+                        </w:rPr>
+                      </w:pPr>
+                      <w:r>
+                        <w:rPr>
+                          <w:sz w:val="28"/>
+                          <w:szCs w:val="28"/>
+                        </w:rPr>
+                        <w:t>Skilled in Data Analysis</w:t>
+                      </w:r>
+                      <w:r>
+                        <w:rPr>
+                          <w:sz w:val="28"/>
+                          <w:szCs w:val="28"/>
+                        </w:rPr>
+                        <w:t xml:space="preserve"> (Pandas) &amp; other applications</w:t>
+                      </w:r>
+                      <w:r>
+                        <w:rPr>
+                          <w:sz w:val="28"/>
+                          <w:szCs w:val="28"/>
+                        </w:rPr>
+                        <w:t xml:space="preserve"> </w:t>
+                      </w:r>
+                      <w:r>
+                        <w:rPr>
+                          <w:sz w:val="28"/>
+                          <w:szCs w:val="28"/>
+                        </w:rPr>
+                        <w:t>of</w:t>
+                      </w:r>
+                      <w:r>
+                        <w:rPr>
+                          <w:sz w:val="28"/>
+                          <w:szCs w:val="28"/>
+                        </w:rPr>
+                        <w:t xml:space="preserve"> Python</w:t>
+                      </w:r>
+                    </w:p>
+                    <w:p>
+                      <w:pPr>
+                        <w:pStyle w:val="ListParagraph"/>
+                        <w:numPr>
+                          <w:ilvl w:val="0"/>
+                          <w:numId w:val="9"/>
+                        </w:numPr>
+                        <w:rPr>
+                          <w:sz w:val="28"/>
+                          <w:szCs w:val="28"/>
+                        </w:rPr>
+                      </w:pPr>
+                      <w:r>
+                        <w:rPr>
+                          <w:sz w:val="28"/>
+                          <w:szCs w:val="28"/>
+                        </w:rPr>
+                        <w:t>Can use</w:t>
+                      </w:r>
+                      <w:r>
+                        <w:rPr>
+                          <w:sz w:val="28"/>
+                          <w:szCs w:val="28"/>
+                        </w:rPr>
+                        <w:t xml:space="preserve"> Databases, SQL, MongoDB, etc.</w:t>
+                      </w:r>
+                    </w:p>
+                    <w:p>
+                      <w:pPr>
+                        <w:pStyle w:val="ListParagraph"/>
+                        <w:numPr>
+                          <w:ilvl w:val="0"/>
+                          <w:numId w:val="9"/>
+                        </w:numPr>
+                        <w:rPr>
+                          <w:sz w:val="28"/>
+                          <w:szCs w:val="28"/>
+                        </w:rPr>
+                      </w:pPr>
+                      <w:r>
+                        <w:rPr>
+                          <w:sz w:val="28"/>
+                          <w:szCs w:val="28"/>
+                        </w:rPr>
+                        <w:t>Understanding of basic Cloud concepts in Azure</w:t>
+                      </w:r>
+                    </w:p>
+                    <w:p>
+                      <w:pPr>
+                        <w:pStyle w:val="ListParagraph"/>
+                        <w:numPr>
+                          <w:ilvl w:val="0"/>
+                          <w:numId w:val="9"/>
+                        </w:numPr>
+                        <w:rPr>
+                          <w:sz w:val="28"/>
+                          <w:szCs w:val="28"/>
+                        </w:rPr>
+                      </w:pPr>
+                      <w:r>
+                        <w:rPr>
+                          <w:sz w:val="28"/>
+                          <w:szCs w:val="28"/>
+                        </w:rPr>
+                        <w:t>Understanding of Java &amp; .NET code</w:t>
+                      </w:r>
+                    </w:p>
+                    <w:p>
+                      <w:pPr>
+                        <w:pStyle w:val="ListParagraph"/>
+                        <w:numPr>
+                          <w:ilvl w:val="0"/>
+                          <w:numId w:val="9"/>
+                        </w:numPr>
+                        <w:rPr>
+                          <w:sz w:val="28"/>
+                          <w:szCs w:val="28"/>
+                        </w:rPr>
+                      </w:pPr>
+                      <w:r>
+                        <w:rPr>
+                          <w:sz w:val="28"/>
+                          <w:szCs w:val="28"/>
+                        </w:rPr>
+                        <w:t>Understanding of PowerShell script</w:t>
+                      </w:r>
+                      <w:r>
+                        <w:rPr>
+                          <w:sz w:val="28"/>
+                          <w:szCs w:val="28"/>
+                        </w:rPr>
+                        <w:t xml:space="preserve"> &amp; commands</w:t>
+                      </w:r>
+                    </w:p>
+                    <w:p>
+                      <w:pPr>
+                        <w:pStyle w:val="ListParagraph"/>
+                        <w:numPr>
+                          <w:ilvl w:val="0"/>
+                          <w:numId w:val="9"/>
+                        </w:numPr>
+                        <w:rPr>
+                          <w:sz w:val="28"/>
+                          <w:szCs w:val="28"/>
+                        </w:rPr>
+                      </w:pPr>
+                      <w:r>
+                        <w:rPr>
+                          <w:sz w:val="28"/>
+                          <w:szCs w:val="28"/>
+                        </w:rPr>
+                        <w:t>Understanding of Data Structures &amp; Algorithms</w:t>
+                      </w:r>
+                    </w:p>
+                    <w:p/>
+                  </w:txbxContent>
+                </v:textbox>
+                <w10:wrap anchorx="page"/>
+              </v:shape>
+            </w:pict>
+          </mc:Fallback>
+        </mc:AlternateContent>
+      </w:r>
+      <w:r>
+        <w:rPr>
+          <w:noProof/>
+        </w:rPr>
+        <mc:AlternateContent>
+          <mc:Choice Requires="wps">
+            <w:drawing>
+              <wp:anchor distT="0" distB="0" distL="114300" distR="114300" simplePos="0" relativeHeight="251669504" behindDoc="0" locked="0" layoutInCell="1" allowOverlap="1" wp14:anchorId="2776593B" wp14:editId="577CD5AD">
+                <wp:simplePos x="0" y="0"/>
+                <wp:positionH relativeFrom="column">
+                  <wp:posOffset>1628775</wp:posOffset>
+                </wp:positionH>
+                <wp:positionV relativeFrom="paragraph">
+                  <wp:posOffset>5759450</wp:posOffset>
+                </wp:positionV>
+                <wp:extent cx="4781550" cy="3260725"/>
+                <wp:effectExtent l="0" t="0" r="0" b="0"/>
+                <wp:wrapNone/>
+                <wp:docPr id="7" name="Text Box 7"/>
+                <wp:cNvGraphicFramePr/>
+                <a:graphic xmlns:a="http://schemas.openxmlformats.org/drawingml/2006/main">
+                  <a:graphicData uri="http://schemas.microsoft.com/office/word/2010/wordprocessingShape">
+                    <wps:wsp>
+                      <wps:cNvSpPr txBox="1"/>
+                      <wps:spPr>
+                        <a:xfrm>
+                          <a:off x="0" y="0"/>
+                          <a:ext cx="4781550" cy="3260725"/>
+                        </a:xfrm>
+                        <a:prstGeom prst="rect">
+                          <a:avLst/>
+                        </a:prstGeom>
+                        <a:noFill/>
+                        <a:ln w="6350">
+                          <a:noFill/>
+                        </a:ln>
+                      </wps:spPr>
+                      <wps:txbx>
+                        <w:txbxContent>
+                          <w:p>
+                            <w:pPr>
+                              <w:rPr>
+                                <w:b/>
+                                <w:sz w:val="40"/>
+                                <w:szCs w:val="40"/>
+                                <w:u w:val="single"/>
+                              </w:rPr>
+                            </w:pPr>
+                            <w:r>
+                              <w:rPr>
+                                <w:b/>
+                                <w:sz w:val="40"/>
+                                <w:szCs w:val="40"/>
+                                <w:u w:val="single"/>
+                              </w:rPr>
+                              <w:t>Projects</w:t>
+                            </w:r>
+                          </w:p>
+                          <w:p>
+                            <w:pPr>
+                              <w:pStyle w:val="ListParagraph"/>
+                              <w:numPr>
+                                <w:ilvl w:val="0"/>
+                                <w:numId w:val="9"/>
+                              </w:numPr>
+                              <w:rPr>
+                                <w:sz w:val="28"/>
+                                <w:szCs w:val="28"/>
+                              </w:rPr>
+                            </w:pPr>
+                            <w:r>
+                              <w:rPr>
+                                <w:sz w:val="28"/>
+                                <w:szCs w:val="28"/>
+                              </w:rPr>
+                              <w:t xml:space="preserve">Personal Portfolio Website. Link: </w:t>
+                            </w:r>
+                            <w:hyperlink r:id="rId5" w:history="1">
+                              <w:r>
+                                <w:rPr>
+                                  <w:rStyle w:val="Hyperlink"/>
+                                  <w:sz w:val="28"/>
+                                  <w:szCs w:val="28"/>
+                                </w:rPr>
+                                <w:t>Portfolio Website</w:t>
+                              </w:r>
+                            </w:hyperlink>
+                          </w:p>
+                          <w:p>
+                            <w:pPr>
+                              <w:pStyle w:val="ListParagraph"/>
+                              <w:numPr>
+                                <w:ilvl w:val="0"/>
+                                <w:numId w:val="9"/>
+                              </w:numPr>
+                              <w:rPr>
+                                <w:sz w:val="28"/>
+                                <w:szCs w:val="28"/>
+                              </w:rPr>
+                            </w:pPr>
+                            <w:r>
+                              <w:rPr>
+                                <w:sz w:val="28"/>
+                                <w:szCs w:val="28"/>
+                              </w:rPr>
+                              <w:t xml:space="preserve">Project using </w:t>
+                            </w:r>
+                            <w:r>
+                              <w:rPr>
+                                <w:sz w:val="28"/>
+                                <w:szCs w:val="28"/>
+                              </w:rPr>
+                              <w:t xml:space="preserve">Node JS, </w:t>
+                            </w:r>
+                            <w:r>
+                              <w:rPr>
+                                <w:sz w:val="28"/>
+                                <w:szCs w:val="28"/>
+                              </w:rPr>
+                              <w:t>HTML, CSS &amp; JS</w:t>
+                            </w:r>
+                            <w:r>
+                              <w:rPr>
+                                <w:sz w:val="28"/>
+                                <w:szCs w:val="28"/>
+                              </w:rPr>
+                              <w:t xml:space="preserve">. </w:t>
+                            </w:r>
+                            <w:r>
+                              <w:rPr>
+                                <w:sz w:val="28"/>
+                                <w:szCs w:val="28"/>
+                              </w:rPr>
+                              <w:t>L</w:t>
+                            </w:r>
+                            <w:bookmarkStart w:id="0" w:name="_GoBack"/>
+                            <w:bookmarkEnd w:id="0"/>
+                            <w:r>
+                              <w:rPr>
+                                <w:sz w:val="28"/>
+                                <w:szCs w:val="28"/>
+                              </w:rPr>
+                              <w:t>ink:</w:t>
+                            </w:r>
+                            <w:r>
+                              <w:rPr>
+                                <w:sz w:val="28"/>
+                                <w:szCs w:val="28"/>
+                              </w:rPr>
+                              <w:t xml:space="preserve"> </w:t>
+                            </w:r>
+                            <w:hyperlink r:id="rId6" w:history="1">
+                              <w:r>
+                                <w:rPr>
+                                  <w:rStyle w:val="Hyperlink"/>
+                                  <w:sz w:val="28"/>
+                                  <w:szCs w:val="28"/>
+                                </w:rPr>
+                                <w:t>Simple Realtime Chatroom</w:t>
+                              </w:r>
+                            </w:hyperlink>
+                          </w:p>
+                          <w:p>
+                            <w:pPr>
+                              <w:pStyle w:val="ListParagraph"/>
+                              <w:numPr>
+                                <w:ilvl w:val="0"/>
+                                <w:numId w:val="9"/>
+                              </w:numPr>
+                              <w:rPr>
+                                <w:sz w:val="28"/>
+                                <w:szCs w:val="28"/>
+                              </w:rPr>
+                            </w:pPr>
+                            <w:r>
+                              <w:rPr>
+                                <w:sz w:val="28"/>
+                                <w:szCs w:val="28"/>
+                              </w:rPr>
+                              <w:t xml:space="preserve">Vanilla JS apps I made &amp; still making. Link: </w:t>
+                            </w:r>
+                            <w:hyperlink r:id="rId7" w:history="1">
+                              <w:r>
+                                <w:rPr>
+                                  <w:rStyle w:val="Hyperlink"/>
+                                  <w:sz w:val="28"/>
+                                  <w:szCs w:val="28"/>
+                                </w:rPr>
+                                <w:t>JS Apps</w:t>
+                              </w:r>
+                            </w:hyperlink>
+                          </w:p>
+                          <w:p>
+                            <w:pPr>
+                              <w:pStyle w:val="ListParagraph"/>
+                              <w:numPr>
+                                <w:ilvl w:val="0"/>
+                                <w:numId w:val="9"/>
+                              </w:numPr>
+                              <w:rPr>
+                                <w:sz w:val="28"/>
+                                <w:szCs w:val="28"/>
+                              </w:rPr>
+                            </w:pPr>
+                            <w:r>
+                              <w:rPr>
+                                <w:sz w:val="28"/>
+                                <w:szCs w:val="28"/>
+                              </w:rPr>
+                              <w:t>Built a website to display charts, based on real-time data from a SharePoint List</w:t>
+                            </w:r>
+                            <w:r>
+                              <w:rPr>
+                                <w:sz w:val="28"/>
+                                <w:szCs w:val="28"/>
+                              </w:rPr>
+                              <w:t>,</w:t>
+                            </w:r>
+                            <w:r>
+                              <w:rPr>
+                                <w:sz w:val="28"/>
+                                <w:szCs w:val="28"/>
+                              </w:rPr>
+                              <w:t xml:space="preserve"> and other sources,</w:t>
+                            </w:r>
+                            <w:r>
+                              <w:rPr>
+                                <w:sz w:val="28"/>
+                                <w:szCs w:val="28"/>
+                              </w:rPr>
+                              <w:t xml:space="preserve"> using HTML, CSS &amp;</w:t>
+                            </w:r>
+                            <w:r>
+                              <w:rPr>
+                                <w:sz w:val="28"/>
+                                <w:szCs w:val="28"/>
+                              </w:rPr>
+                              <w:t xml:space="preserve"> Vanilla</w:t>
+                            </w:r>
+                            <w:r>
+                              <w:rPr>
+                                <w:sz w:val="28"/>
+                                <w:szCs w:val="28"/>
+                              </w:rPr>
+                              <w:t xml:space="preserve"> JS as Frontend, and Python (Flask) as Backend,</w:t>
+                            </w:r>
+                            <w:r>
+                              <w:rPr>
+                                <w:sz w:val="28"/>
+                                <w:szCs w:val="28"/>
+                              </w:rPr>
+                              <w:t xml:space="preserve"> deployed using Microsoft IIS</w:t>
+                            </w:r>
+                            <w:r>
+                              <w:rPr>
+                                <w:sz w:val="28"/>
+                                <w:szCs w:val="28"/>
+                              </w:rPr>
+                              <w:t xml:space="preserve"> as part of Office project</w:t>
+                            </w:r>
+                            <w:r>
+                              <w:rPr>
+                                <w:sz w:val="28"/>
+                                <w:szCs w:val="28"/>
+                              </w:rPr>
+                              <w:t>. The website gives a bird’s-eye view of the daily, monthly &amp; yearly usage of a SharePoint App used in Office.</w:t>
+                            </w:r>
+                          </w:p>
+                          <w:p/>
+                        </w:txbxContent>
+                      </wps:txbx>
+                      <wps:bodyPr rot="0" spcFirstLastPara="0" vertOverflow="overflow" horzOverflow="overflow" vert="horz" wrap="square" lIns="91440" tIns="45720" rIns="91440" bIns="45720" numCol="1" spcCol="0" rtlCol="0" fromWordArt="0" anchor="t" anchorCtr="0" forceAA="0" compatLnSpc="1">
+                        <a:prstTxWarp prst="textNoShape">
+                          <a:avLst/>
+                        </a:prstTxWarp>
+                        <a:noAutofit/>
+                      </wps:bodyPr>
+                    </wps:wsp>
+                  </a:graphicData>
+                </a:graphic>
+                <wp14:sizeRelH relativeFrom="margin">
+                  <wp14:pctWidth>0</wp14:pctWidth>
+                </wp14:sizeRelH>
+                <wp14:sizeRelV relativeFrom="margin">
+                  <wp14:pctHeight>0</wp14:pctHeight>
+                </wp14:sizeRelV>
+              </wp:anchor>
+            </w:drawing>
+          </mc:Choice>
+          <mc:Fallback>
+            <w:pict>
+              <v:shape w14:anchorId="2776593B" id="Text Box 7" o:spid="_x0000_s1027" type="#_x0000_t202" style="position:absolute;margin-left:128.25pt;margin-top:453.5pt;width:376.5pt;height:256.75pt;z-index:251669504;visibility:visible;mso-wrap-style:square;mso-width-percent:0;mso-height-percent:0;mso-wrap-distance-left:9pt;mso-wrap-distance-top:0;mso-wrap-distance-right:9pt;mso-wrap-distance-bottom:0;mso-position-horizontal:absolute;mso-position-horizontal-relative:text;mso-position-vertical:absolute;mso-position-vertical-relative:text;mso-width-percent:0;mso-height-percent:0;mso-width-relative:margin;mso-height-relative:margin;v-text-anchor:top" o:gfxdata="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" filled="f" stroked="f" strokeweight=".5pt">
+                <v:textbox>
+                  <w:txbxContent>
+                    <w:p>
+                      <w:pPr>
+                        <w:rPr>
+                          <w:b/>
+                          <w:sz w:val="40"/>
+                          <w:szCs w:val="40"/>
+                          <w:u w:val="single"/>
+                        </w:rPr>
+                      </w:pPr>
+                      <w:r>
+                        <w:rPr>
+                          <w:b/>
+                          <w:sz w:val="40"/>
+                          <w:szCs w:val="40"/>
+                          <w:u w:val="single"/>
+                        </w:rPr>
+                        <w:t>Projects</w:t>
+                      </w:r>
+                    </w:p>
+                    <w:p>
+                      <w:pPr>
+                        <w:pStyle w:val="ListParagraph"/>
+                        <w:numPr>
+                          <w:ilvl w:val="0"/>
+                          <w:numId w:val="9"/>
+                        </w:numPr>
+                        <w:rPr>
+                          <w:sz w:val="28"/>
+                          <w:szCs w:val="28"/>
+                        </w:rPr>
+                      </w:pPr>
+                      <w:r>
+                        <w:rPr>
+                          <w:sz w:val="28"/>
+                          <w:szCs w:val="28"/>
+                        </w:rPr>
+                        <w:t xml:space="preserve">Personal Portfolio Website. Link: </w:t>
+                      </w:r>
+                      <w:hyperlink r:id="rId8" w:history="1">
+                        <w:r>
+                          <w:rPr>
+                            <w:rStyle w:val="Hyperlink"/>
+                            <w:sz w:val="28"/>
+                            <w:szCs w:val="28"/>
+                          </w:rPr>
+                          <w:t>Portfolio Website</w:t>
+                        </w:r>
+                      </w:hyperlink>
+                    </w:p>
+                    <w:p>
+                      <w:pPr>
+                        <w:pStyle w:val="ListParagraph"/>
+                        <w:numPr>
+                          <w:ilvl w:val="0"/>
+                          <w:numId w:val="9"/>
+                        </w:numPr>
+                        <w:rPr>
+                          <w:sz w:val="28"/>
+                          <w:szCs w:val="28"/>
+                        </w:rPr>
+                      </w:pPr>
+                      <w:r>
+                        <w:rPr>
+                          <w:sz w:val="28"/>
+                          <w:szCs w:val="28"/>
+                        </w:rPr>
+                        <w:t xml:space="preserve">Project using </w:t>
+                      </w:r>
+                      <w:r>
+                        <w:rPr>
+                          <w:sz w:val="28"/>
+                          <w:szCs w:val="28"/>
+                        </w:rPr>
+                        <w:t xml:space="preserve">Node JS, </w:t>
+                      </w:r>
+                      <w:r>
+                        <w:rPr>
+                          <w:sz w:val="28"/>
+                          <w:szCs w:val="28"/>
+                        </w:rPr>
+                        <w:t>HTML, CSS &amp; JS</w:t>
+                      </w:r>
+                      <w:r>
+                        <w:rPr>
+                          <w:sz w:val="28"/>
+                          <w:szCs w:val="28"/>
+                        </w:rPr>
+                        <w:t xml:space="preserve">. </w:t>
+                      </w:r>
+                      <w:r>
+                        <w:rPr>
+                          <w:sz w:val="28"/>
+                          <w:szCs w:val="28"/>
+                        </w:rPr>
+                        <w:t>L</w:t>
+                      </w:r>
+                      <w:bookmarkStart w:id="1" w:name="_GoBack"/>
+                      <w:bookmarkEnd w:id="1"/>
+                      <w:r>
+                        <w:rPr>
+                          <w:sz w:val="28"/>
+                          <w:szCs w:val="28"/>
+                        </w:rPr>
+                        <w:t>ink:</w:t>
+                      </w:r>
+                      <w:r>
+                        <w:rPr>
+                          <w:sz w:val="28"/>
+                          <w:szCs w:val="28"/>
+                        </w:rPr>
+                        <w:t xml:space="preserve"> </w:t>
+                      </w:r>
+                      <w:hyperlink r:id="rId9" w:history="1">
+                        <w:r>
+                          <w:rPr>
+                            <w:rStyle w:val="Hyperlink"/>
+                            <w:sz w:val="28"/>
+                            <w:szCs w:val="28"/>
+                          </w:rPr>
+                          <w:t>Simple Realtime Chatroom</w:t>
+                        </w:r>
+                      </w:hyperlink>
+                    </w:p>
+                    <w:p>
+                      <w:pPr>
+                        <w:pStyle w:val="ListParagraph"/>
+                        <w:numPr>
+                          <w:ilvl w:val="0"/>
+                          <w:numId w:val="9"/>
+                        </w:numPr>
+                        <w:rPr>
+                          <w:sz w:val="28"/>
+                          <w:szCs w:val="28"/>
+                        </w:rPr>
+                      </w:pPr>
+                      <w:r>
+                        <w:rPr>
+                          <w:sz w:val="28"/>
+                          <w:szCs w:val="28"/>
+                        </w:rPr>
+                        <w:t xml:space="preserve">Vanilla JS apps I made &amp; still making. Link: </w:t>
+                      </w:r>
+                      <w:hyperlink r:id="rId10" w:history="1">
+                        <w:r>
+                          <w:rPr>
+                            <w:rStyle w:val="Hyperlink"/>
+                            <w:sz w:val="28"/>
+                            <w:szCs w:val="28"/>
+                          </w:rPr>
+                          <w:t>JS Apps</w:t>
+                        </w:r>
+                      </w:hyperlink>
+                    </w:p>
+                    <w:p>
+                      <w:pPr>
+                        <w:pStyle w:val="ListParagraph"/>
+                        <w:numPr>
+                          <w:ilvl w:val="0"/>
+                          <w:numId w:val="9"/>
+                        </w:numPr>
+                        <w:rPr>
+                          <w:sz w:val="28"/>
+                          <w:szCs w:val="28"/>
+                        </w:rPr>
+                      </w:pPr>
+                      <w:r>
+                        <w:rPr>
+                          <w:sz w:val="28"/>
+                          <w:szCs w:val="28"/>
+                        </w:rPr>
+                        <w:t>Built a website to display charts, based on real-time data from a SharePoint List</w:t>
+                      </w:r>
+                      <w:r>
+                        <w:rPr>
+                          <w:sz w:val="28"/>
+                          <w:szCs w:val="28"/>
+                        </w:rPr>
+                        <w:t>,</w:t>
+                      </w:r>
+                      <w:r>
+                        <w:rPr>
+                          <w:sz w:val="28"/>
+                          <w:szCs w:val="28"/>
+                        </w:rPr>
+                        <w:t xml:space="preserve"> and other sources,</w:t>
+                      </w:r>
+                      <w:r>
+                        <w:rPr>
+                          <w:sz w:val="28"/>
+                          <w:szCs w:val="28"/>
+                        </w:rPr>
+                        <w:t xml:space="preserve"> using HTML, CSS &amp;</w:t>
+                      </w:r>
+                      <w:r>
+                        <w:rPr>
+                          <w:sz w:val="28"/>
+                          <w:szCs w:val="28"/>
+                        </w:rPr>
+                        <w:t xml:space="preserve"> Vanilla</w:t>
+                      </w:r>
+                      <w:r>
+                        <w:rPr>
+                          <w:sz w:val="28"/>
+                          <w:szCs w:val="28"/>
+                        </w:rPr>
+                        <w:t xml:space="preserve"> JS as Frontend, and Python (Flask) as Backend,</w:t>
+                      </w:r>
+                      <w:r>
+                        <w:rPr>
+                          <w:sz w:val="28"/>
+                          <w:szCs w:val="28"/>
+                        </w:rPr>
+                        <w:t xml:space="preserve"> deployed using Microsoft IIS</w:t>
+                      </w:r>
+                      <w:r>
+                        <w:rPr>
+                          <w:sz w:val="28"/>
+                          <w:szCs w:val="28"/>
+                        </w:rPr>
+                        <w:t xml:space="preserve"> as part of Office project</w:t>
+                      </w:r>
+                      <w:r>
+                        <w:rPr>
+                          <w:sz w:val="28"/>
+                          <w:szCs w:val="28"/>
+                        </w:rPr>
+                        <w:t>. The website gives a bird’s-eye view of the daily, monthly &amp; yearly usage of a SharePoint App used in Office.</w:t>
+                      </w:r>
+                    </w:p>
+                    <w:p/>
+                  </w:txbxContent>
+                </v:textbox>
+              </v:shape>
+            </w:pict>
+          </mc:Fallback>
+        </mc:AlternateContent>
+      </w:r>
+      <w:r>
+        <w:rPr>
+          <w:noProof/>
+        </w:rPr>
+        <mc:AlternateContent>
+          <mc:Choice Requires="wps">
+            <w:drawing>
+              <wp:anchor distT="0" distB="0" distL="114300" distR="114300" simplePos="0" relativeHeight="251665408" behindDoc="0" locked="0" layoutInCell="1" allowOverlap="1" wp14:anchorId="6F8BE2E4" wp14:editId="3EC3EF4E">
+                <wp:simplePos x="0" y="0"/>
+                <wp:positionH relativeFrom="column">
+                  <wp:posOffset>1638300</wp:posOffset>
+                </wp:positionH>
+                <wp:positionV relativeFrom="paragraph">
+                  <wp:posOffset>714375</wp:posOffset>
+                </wp:positionV>
+                <wp:extent cx="4495800" cy="2921000"/>
+                <wp:effectExtent l="0" t="0" r="0" b="0"/>
+                <wp:wrapNone/>
+                <wp:docPr id="16" name="Text Box 16"/>
+                <wp:cNvGraphicFramePr/>
+                <a:graphic xmlns:a="http://schemas.openxmlformats.org/drawingml/2006/main">
+                  <a:graphicData uri="http://schemas.microsoft.com/office/word/2010/wordprocessingShape">
+                    <wps:wsp>
+                      <wps:cNvSpPr txBox="1"/>
+                      <wps:spPr>
+                        <a:xfrm>
+                          <a:off x="0" y="0"/>
+                          <a:ext cx="4495800" cy="2921000"/>
+                        </a:xfrm>
+                        <a:prstGeom prst="rect">
+                          <a:avLst/>
+                        </a:prstGeom>
+                        <a:noFill/>
+                        <a:ln w="6350">
+                          <a:noFill/>
+                        </a:ln>
+                      </wps:spPr>
+                      <wps:txbx>
+                        <w:txbxContent>
+                          <w:p>
+                            <w:pPr>
+                              <w:rPr>
+                                <w:b/>
+                                <w:sz w:val="40"/>
+                                <w:szCs w:val="40"/>
+                                <w:u w:val="single"/>
+                              </w:rPr>
+                            </w:pPr>
+                            <w:r>
+                              <w:rPr>
+                                <w:b/>
+                                <w:sz w:val="40"/>
+                                <w:szCs w:val="40"/>
+                                <w:u w:val="single"/>
+                              </w:rPr>
+                              <w:t>Education &amp; Experience</w:t>
+                            </w:r>
+                          </w:p>
+                          <w:p>
+                            <w:pPr>
+                              <w:pStyle w:val="ListParagraph"/>
+                              <w:numPr>
+                                <w:ilvl w:val="0"/>
+                                <w:numId w:val="3"/>
+                              </w:numPr>
+                              <w:rPr>
+                                <w:sz w:val="28"/>
+                                <w:szCs w:val="28"/>
+                              </w:rPr>
+                            </w:pPr>
+                            <w:r>
+                              <w:rPr>
+                                <w:sz w:val="28"/>
+                                <w:szCs w:val="28"/>
+                              </w:rPr>
+                              <w:t>Passe</w:t>
+                            </w:r>
+                            <w:r>
+                              <w:rPr>
+                                <w:sz w:val="28"/>
+                                <w:szCs w:val="28"/>
+                              </w:rPr>
+                              <w:t>d Secondary</w:t>
+                            </w:r>
+                            <w:r>
+                              <w:rPr>
+                                <w:sz w:val="28"/>
+                                <w:szCs w:val="28"/>
+                              </w:rPr>
+                              <w:t xml:space="preserve"> Examination from Ramakrishna Mission, Rahara with 83% marks in 2014</w:t>
+                            </w:r>
+                          </w:p>
+                          <w:p>
+                            <w:pPr>
+                              <w:pStyle w:val="ListParagraph"/>
+                              <w:numPr>
+                                <w:ilvl w:val="0"/>
+                                <w:numId w:val="3"/>
+                              </w:numPr>
+                              <w:rPr>
+                                <w:sz w:val="28"/>
+                                <w:szCs w:val="28"/>
+                              </w:rPr>
+                            </w:pPr>
+                            <w:r>
+                              <w:rPr>
+                                <w:sz w:val="28"/>
+                                <w:szCs w:val="28"/>
+                              </w:rPr>
+                              <w:t>Passed Higher Secondary Examination from Barrackpore Govt. High School with 91% marks in 2016</w:t>
+                            </w:r>
+                          </w:p>
+                          <w:p>
+                            <w:pPr>
+                              <w:pStyle w:val="ListParagraph"/>
+                              <w:numPr>
+                                <w:ilvl w:val="0"/>
+                                <w:numId w:val="3"/>
+                              </w:numPr>
+                              <w:rPr>
+                                <w:sz w:val="28"/>
+                                <w:szCs w:val="28"/>
+                              </w:rPr>
+                            </w:pPr>
+                            <w:r>
+                              <w:rPr>
+                                <w:sz w:val="28"/>
+                                <w:szCs w:val="28"/>
+                              </w:rPr>
+                              <w:t>Graduated from Jadavpur University with 1</w:t>
+                            </w:r>
+                            <w:r>
+                              <w:rPr>
+                                <w:sz w:val="28"/>
+                                <w:szCs w:val="28"/>
+                                <w:vertAlign w:val="superscript"/>
+                              </w:rPr>
+                              <w:t>st</w:t>
+                            </w:r>
+                            <w:r>
+                              <w:rPr>
+                                <w:sz w:val="28"/>
+                                <w:szCs w:val="28"/>
+                              </w:rPr>
+                              <w:t xml:space="preserve"> Class, CGPA – 7.5, marks – 65%, in 2020</w:t>
+                            </w:r>
+                          </w:p>
+                          <w:p>
+                            <w:pPr>
+                              <w:pStyle w:val="ListParagraph"/>
+                              <w:numPr>
+                                <w:ilvl w:val="0"/>
+                                <w:numId w:val="3"/>
+                              </w:numPr>
+                              <w:rPr>
+                                <w:sz w:val="28"/>
+                                <w:szCs w:val="28"/>
+                              </w:rPr>
+                            </w:pPr>
+                            <w:r>
+                              <w:rPr>
+                                <w:sz w:val="28"/>
+                                <w:szCs w:val="28"/>
+                              </w:rPr>
+                              <w:t xml:space="preserve">Working in Capgemini from September, 2020 till now (Designation while joining – Senior Analyst, Designation </w:t>
+                            </w:r>
+                            <w:r>
+                              <w:rPr>
+                                <w:sz w:val="28"/>
+                                <w:szCs w:val="28"/>
+                              </w:rPr>
+                              <w:t>now</w:t>
+                            </w:r>
+                            <w:r>
+                              <w:rPr>
+                                <w:sz w:val="28"/>
+                                <w:szCs w:val="28"/>
+                              </w:rPr>
+                              <w:t xml:space="preserve"> – Associate Consultant)</w:t>
+                            </w:r>
+                          </w:p>
+                        </w:txbxContent>
+                      </wps:txbx>
+                      <wps:bodyPr rot="0" spcFirstLastPara="0" vertOverflow="overflow" horzOverflow="overflow" vert="horz" wrap="square" lIns="91440" tIns="45720" rIns="91440" bIns="45720" numCol="1" spcCol="0" rtlCol="0" fromWordArt="0" anchor="t" anchorCtr="0" forceAA="0" compatLnSpc="1">
+                        <a:prstTxWarp prst="textNoShape">
+                          <a:avLst/>
+                        </a:prstTxWarp>
+                        <a:noAutofit/>
+                      </wps:bodyPr>
+                    </wps:wsp>
+                  </a:graphicData>
+                </a:graphic>
+                <wp14:sizeRelH relativeFrom="margin">
+                  <wp14:pctWidth>0</wp14:pctWidth>
+                </wp14:sizeRelH>
+              </wp:anchor>
+            </w:drawing>
+          </mc:Choice>
+          <mc:Fallback>
+            <w:pict>
+              <v:shape w14:anchorId="6F8BE2E4" id="Text Box 16" o:spid="_x0000_s1028" type="#_x0000_t202" style="position:absolute;margin-left:129pt;margin-top:56.25pt;width:354pt;height:230pt;z-index:251665408;visibility:visible;mso-wrap-style:square;mso-width-percent:0;mso-wrap-distance-left:9pt;mso-wrap-distance-top:0;mso-wrap-distance-right:9pt;mso-wrap-distance-bottom:0;mso-position-horizontal:absolute;mso-position-horizontal-relative:text;mso-position-vertical:absolute;mso-position-vertical-relative:text;mso-width-percent:0;mso-width-relative:margin;v-text-anchor:top" o:gfxdata="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" filled="f" stroked="f" strokeweight=".5pt">
+                <v:textbox>
+                  <w:txbxContent>
+                    <w:p>
+                      <w:pPr>
+                        <w:rPr>
+                          <w:b/>
+                          <w:sz w:val="40"/>
+                          <w:szCs w:val="40"/>
+                          <w:u w:val="single"/>
+                        </w:rPr>
+                      </w:pPr>
+                      <w:r>
+                        <w:rPr>
+                          <w:b/>
+                          <w:sz w:val="40"/>
+                          <w:szCs w:val="40"/>
+                          <w:u w:val="single"/>
+                        </w:rPr>
+                        <w:t>Education &amp; Experience</w:t>
+                      </w:r>
+                    </w:p>
+                    <w:p>
+                      <w:pPr>
+                        <w:pStyle w:val="ListParagraph"/>
+                        <w:numPr>
+                          <w:ilvl w:val="0"/>
+                          <w:numId w:val="3"/>
+                        </w:numPr>
+                        <w:rPr>
+                          <w:sz w:val="28"/>
+                          <w:szCs w:val="28"/>
+                        </w:rPr>
+                      </w:pPr>
+                      <w:r>
+                        <w:rPr>
+                          <w:sz w:val="28"/>
+                          <w:szCs w:val="28"/>
+                        </w:rPr>
+                        <w:t>Passe</w:t>
+                      </w:r>
+                      <w:r>
+                        <w:rPr>
+                          <w:sz w:val="28"/>
+                          <w:szCs w:val="28"/>
+                        </w:rPr>
+                        <w:t>d Secondary</w:t>
+                      </w:r>
+                      <w:r>
+                        <w:rPr>
+                          <w:sz w:val="28"/>
+                          <w:szCs w:val="28"/>
+                        </w:rPr>
+                        <w:t xml:space="preserve"> Examination from Ramakrishna Mission, Rahara with 83% marks in 2014</w:t>
+                      </w:r>
+                    </w:p>
+                    <w:p>
+                      <w:pPr>
+                        <w:pStyle w:val="ListParagraph"/>
+                        <w:numPr>
+                          <w:ilvl w:val="0"/>
+                          <w:numId w:val="3"/>
+                        </w:numPr>
+                        <w:rPr>
+                          <w:sz w:val="28"/>
+                          <w:szCs w:val="28"/>
+                        </w:rPr>
+                      </w:pPr>
+                      <w:r>
+                        <w:rPr>
+                          <w:sz w:val="28"/>
+                          <w:szCs w:val="28"/>
+                        </w:rPr>
+                        <w:t>Passed Higher Secondary Examination from Barrackpore Govt. High School with 91% marks in 2016</w:t>
+                      </w:r>
+                    </w:p>
+                    <w:p>
+                      <w:pPr>
+                        <w:pStyle w:val="ListParagraph"/>
+                        <w:numPr>
+                          <w:ilvl w:val="0"/>
+                          <w:numId w:val="3"/>
+                        </w:numPr>
+                        <w:rPr>
+                          <w:sz w:val="28"/>
+                          <w:szCs w:val="28"/>
+                        </w:rPr>
+                      </w:pPr>
+                      <w:r>
+                        <w:rPr>
+                          <w:sz w:val="28"/>
+                          <w:szCs w:val="28"/>
+                        </w:rPr>
+                        <w:t>Graduated from Jadavpur University with 1</w:t>
+                      </w:r>
+                      <w:r>
+                        <w:rPr>
+                          <w:sz w:val="28"/>
+                          <w:szCs w:val="28"/>
+                          <w:vertAlign w:val="superscript"/>
+                        </w:rPr>
+                        <w:t>st</w:t>
+                      </w:r>
+                      <w:r>
+                        <w:rPr>
+                          <w:sz w:val="28"/>
+                          <w:szCs w:val="28"/>
+                        </w:rPr>
+                        <w:t xml:space="preserve"> Class, CGPA – 7.5, marks – 65%, in 2020</w:t>
+                      </w:r>
+                    </w:p>
+                    <w:p>
+                      <w:pPr>
+                        <w:pStyle w:val="ListParagraph"/>
+                        <w:numPr>
+                          <w:ilvl w:val="0"/>
+                          <w:numId w:val="3"/>
+                        </w:numPr>
+                        <w:rPr>
+                          <w:sz w:val="28"/>
+                          <w:szCs w:val="28"/>
+                        </w:rPr>
+                      </w:pPr>
+                      <w:r>
+                        <w:rPr>
+                          <w:sz w:val="28"/>
+                          <w:szCs w:val="28"/>
+                        </w:rPr>
+                        <w:t xml:space="preserve">Working in Capgemini from September, 2020 till now (Designation while joining – Senior Analyst, Designation </w:t>
+                      </w:r>
+                      <w:r>
+                        <w:rPr>
+                          <w:sz w:val="28"/>
+                          <w:szCs w:val="28"/>
+                        </w:rPr>
+                        <w:t>now</w:t>
+                      </w:r>
+                      <w:r>
+                        <w:rPr>
+                          <w:sz w:val="28"/>
+                          <w:szCs w:val="28"/>
+                        </w:rPr>
+                        <w:t xml:space="preserve"> – Associate Consultant)</w:t>
+                      </w:r>
+                    </w:p>
+                  </w:txbxContent>
+                </v:textbox>
+              </v:shape>
+            </w:pict>
+          </mc:Fallback>
+        </mc:AlternateContent>
+      </w:r>
+      <w:r>
+        <w:rPr>
+          <w:noProof/>
+        </w:rPr>
+        <mc:AlternateContent>
+          <mc:Choice Requires="wps">
+            <w:drawing>
+              <wp:anchor distT="0" distB="0" distL="114300" distR="114300" simplePos="0" relativeHeight="251664384" behindDoc="0" locked="0" layoutInCell="1" allowOverlap="1" wp14:anchorId="6A221CA8" wp14:editId="50720678">
+                <wp:simplePos x="0" y="0"/>
+                <wp:positionH relativeFrom="column">
+                  <wp:posOffset>1676400</wp:posOffset>
+                </wp:positionH>
+                <wp:positionV relativeFrom="paragraph">
+                  <wp:posOffset>-619125</wp:posOffset>
+                </wp:positionV>
+                <wp:extent cx="4610100" cy="1873250"/>
+                <wp:effectExtent l="0" t="0" r="0" b="0"/>
+                <wp:wrapNone/>
+                <wp:docPr id="15" name="Text Box 15"/>
+                <wp:cNvGraphicFramePr/>
+                <a:graphic xmlns:a="http://schemas.openxmlformats.org/drawingml/2006/main">
+                  <a:graphicData uri="http://schemas.microsoft.com/office/word/2010/wordprocessingShape">
+                    <wps:wsp>
+                      <wps:cNvSpPr txBox="1"/>
+                      <wps:spPr>
+                        <a:xfrm>
+                          <a:off x="0" y="0"/>
+                          <a:ext cx="4610100" cy="1873250"/>
+                        </a:xfrm>
+                        <a:prstGeom prst="rect">
+                          <a:avLst/>
+                        </a:prstGeom>
+                        <a:noFill/>
+                        <a:ln w="6350">
+                          <a:noFill/>
+                        </a:ln>
+                      </wps:spPr>
+                      <wps:txbx>
+                        <w:txbxContent>
+                          <w:p>
+                            <w:pPr>
+                              <w:rPr>
+                                <w:b/>
+                                <w:sz w:val="40"/>
+                                <w:szCs w:val="40"/>
+                                <w:u w:val="single"/>
+                              </w:rPr>
+                            </w:pPr>
+                            <w:r>
+                              <w:rPr>
+                                <w:b/>
+                                <w:sz w:val="40"/>
+                                <w:szCs w:val="40"/>
+                                <w:u w:val="single"/>
+                              </w:rPr>
+                              <w:t>Summary</w:t>
+                            </w:r>
+                          </w:p>
+                          <w:p>
+                            <w:pPr>
+                              <w:spacing w:line="240" w:lineRule="auto"/>
+                              <w:rPr>
+                                <w:sz w:val="28"/>
+                                <w:szCs w:val="28"/>
+                              </w:rPr>
+                            </w:pPr>
+                            <w:r>
+                              <w:rPr>
+                                <w:sz w:val="28"/>
+                                <w:szCs w:val="28"/>
+                              </w:rPr>
+                              <w:t>Software developer with 2</w:t>
+                            </w:r>
+                            <w:r>
+                              <w:rPr>
+                                <w:sz w:val="28"/>
+                                <w:szCs w:val="28"/>
+                              </w:rPr>
+                              <w:t>+</w:t>
+                            </w:r>
+                            <w:r>
+                              <w:rPr>
+                                <w:sz w:val="28"/>
+                                <w:szCs w:val="28"/>
+                              </w:rPr>
+                              <w:t xml:space="preserve"> years of experience. Working in Web develop</w:t>
+                            </w:r>
+                            <w:r>
+                              <w:rPr>
+                                <w:sz w:val="28"/>
+                                <w:szCs w:val="28"/>
+                              </w:rPr>
+                              <w:t xml:space="preserve">ment. Skilled in </w:t>
+                            </w:r>
+                            <w:r>
+                              <w:rPr>
+                                <w:sz w:val="28"/>
+                                <w:szCs w:val="28"/>
+                              </w:rPr>
+                              <w:t>Python,</w:t>
+                            </w:r>
+                            <w:r>
+                              <w:rPr>
+                                <w:sz w:val="28"/>
+                                <w:szCs w:val="28"/>
+                              </w:rPr>
+                              <w:t xml:space="preserve"> HTML, CSS,</w:t>
+                            </w:r>
+                            <w:r>
+                              <w:rPr>
+                                <w:sz w:val="28"/>
+                                <w:szCs w:val="28"/>
+                              </w:rPr>
+                              <w:t xml:space="preserve"> Vanilla</w:t>
+                            </w:r>
+                            <w:r>
+                              <w:rPr>
+                                <w:sz w:val="28"/>
+                                <w:szCs w:val="28"/>
+                              </w:rPr>
+                              <w:t xml:space="preserve"> JS</w:t>
+                            </w:r>
+                            <w:r>
+                              <w:rPr>
+                                <w:sz w:val="28"/>
+                                <w:szCs w:val="28"/>
+                              </w:rPr>
+                              <w:t>,</w:t>
+                            </w:r>
+                            <w:r>
+                              <w:rPr>
+                                <w:sz w:val="28"/>
+                                <w:szCs w:val="28"/>
+                              </w:rPr>
+                              <w:t xml:space="preserve"> React JS, Node JS, MongoDB, Express JS,</w:t>
+                            </w:r>
+                            <w:r>
+                              <w:rPr>
+                                <w:sz w:val="28"/>
+                                <w:szCs w:val="28"/>
+                              </w:rPr>
+                              <w:t xml:space="preserve"> SQL,</w:t>
+                            </w:r>
+                            <w:r>
+                              <w:rPr>
+                                <w:sz w:val="28"/>
+                                <w:szCs w:val="28"/>
+                              </w:rPr>
+                              <w:t xml:space="preserve"> etc. Always interested to learn new Tech.</w:t>
+                            </w:r>
+                          </w:p>
+                          <w:p/>
+                        </w:txbxContent>
+                      </wps:txbx>
+                      <wps:bodyPr rot="0" spcFirstLastPara="0" vertOverflow="overflow" horzOverflow="overflow" vert="horz" wrap="square" lIns="91440" tIns="45720" rIns="91440" bIns="45720" numCol="1" spcCol="0" rtlCol="0" fromWordArt="0" anchor="t" anchorCtr="0" forceAA="0" compatLnSpc="1">
+                        <a:prstTxWarp prst="textNoShape">
+                          <a:avLst/>
+                        </a:prstTxWarp>
+                        <a:noAutofit/>
+                      </wps:bodyPr>
+                    </wps:wsp>
+                  </a:graphicData>
+                </a:graphic>
+                <wp14:sizeRelH relativeFrom="margin">
+                  <wp14:pctWidth>0</wp14:pctWidth>
+                </wp14:sizeRelH>
+              </wp:anchor>
+            </w:drawing>
+          </mc:Choice>
+          <mc:Fallback>
+            <w:pict>
+              <v:shape w14:anchorId="6A221CA8" id="Text Box 15" o:spid="_x0000_s1029" type="#_x0000_t202" style="position:absolute;margin-left:132pt;margin-top:-48.75pt;width:363pt;height:147.5pt;z-index:251664384;visibility:visible;mso-wrap-style:square;mso-width-percent:0;mso-wrap-distance-left:9pt;mso-wrap-distance-top:0;mso-wrap-distance-right:9pt;mso-wrap-distance-bottom:0;mso-position-horizontal:absolute;mso-position-horizontal-relative:text;mso-position-vertical:absolute;mso-position-vertical-relative:text;mso-width-percent:0;mso-width-relative:margin;v-text-anchor:top" o:gfxdata="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" filled="f" stroked="f" strokeweight=".5pt">
+                <v:textbox>
+                  <w:txbxContent>
+                    <w:p>
+                      <w:pPr>
+                        <w:rPr>
+                          <w:b/>
+                          <w:sz w:val="40"/>
+                          <w:szCs w:val="40"/>
+                          <w:u w:val="single"/>
+                        </w:rPr>
+                      </w:pPr>
+                      <w:r>
+                        <w:rPr>
+                          <w:b/>
+                          <w:sz w:val="40"/>
+                          <w:szCs w:val="40"/>
+                          <w:u w:val="single"/>
+                        </w:rPr>
+                        <w:t>Summary</w:t>
+                      </w:r>
+                    </w:p>
+                    <w:p>
+                      <w:pPr>
+                        <w:spacing w:line="240" w:lineRule="auto"/>
+                        <w:rPr>
+                          <w:sz w:val="28"/>
+                          <w:szCs w:val="28"/>
+                        </w:rPr>
+                      </w:pPr>
+                      <w:r>
+                        <w:rPr>
+                          <w:sz w:val="28"/>
+                          <w:szCs w:val="28"/>
+                        </w:rPr>
+                        <w:t>Software developer with 2</w:t>
+                      </w:r>
+                      <w:r>
+                        <w:rPr>
+                          <w:sz w:val="28"/>
+                          <w:szCs w:val="28"/>
+                        </w:rPr>
+                        <w:t>+</w:t>
+                      </w:r>
+                      <w:r>
+                        <w:rPr>
+                          <w:sz w:val="28"/>
+                          <w:szCs w:val="28"/>
+                        </w:rPr>
+                        <w:t xml:space="preserve"> years of experience. Working in Web develop</w:t>
+                      </w:r>
+                      <w:r>
+                        <w:rPr>
+                          <w:sz w:val="28"/>
+                          <w:szCs w:val="28"/>
+                        </w:rPr>
+                        <w:t xml:space="preserve">ment. Skilled in </w:t>
+                      </w:r>
+                      <w:r>
+                        <w:rPr>
+                          <w:sz w:val="28"/>
+                          <w:szCs w:val="28"/>
+                        </w:rPr>
+                        <w:t>Python,</w:t>
+                      </w:r>
+                      <w:r>
+                        <w:rPr>
+                          <w:sz w:val="28"/>
+                          <w:szCs w:val="28"/>
+                        </w:rPr>
+                        <w:t xml:space="preserve"> HTML, CSS,</w:t>
+                      </w:r>
+                      <w:r>
+                        <w:rPr>
+                          <w:sz w:val="28"/>
+                          <w:szCs w:val="28"/>
+                        </w:rPr>
+                        <w:t xml:space="preserve"> Vanilla</w:t>
+                      </w:r>
+                      <w:r>
+                        <w:rPr>
+                          <w:sz w:val="28"/>
+                          <w:szCs w:val="28"/>
+                        </w:rPr>
+                        <w:t xml:space="preserve"> JS</w:t>
+                      </w:r>
+                      <w:r>
+                        <w:rPr>
+                          <w:sz w:val="28"/>
+                          <w:szCs w:val="28"/>
+                        </w:rPr>
+                        <w:t>,</w:t>
+                      </w:r>
+                      <w:r>
+                        <w:rPr>
+                          <w:sz w:val="28"/>
+                          <w:szCs w:val="28"/>
+                        </w:rPr>
+                        <w:t xml:space="preserve"> React JS, Node JS, MongoDB, Express JS,</w:t>
+                      </w:r>
+                      <w:r>
+                        <w:rPr>
+                          <w:sz w:val="28"/>
+                          <w:szCs w:val="28"/>
+                        </w:rPr>
+                        <w:t xml:space="preserve"> SQL,</w:t>
+                      </w:r>
+                      <w:r>
+                        <w:rPr>
+                          <w:sz w:val="28"/>
+                          <w:szCs w:val="28"/>
+                        </w:rPr>
+                        <w:t xml:space="preserve"> etc. Always interested to learn new Tech.</w:t>
+                      </w:r>
+                    </w:p>
+                    <w:p/>
+                  </w:txbxContent>
+                </v:textbox>
+              </v:shape>
+            </w:pict>
+          </mc:Fallback>
+        </mc:AlternateContent>
+      </w:r>
       <w:r>
         <w:rPr>
           <w:noProof/>
@@ -181,11 +1962,7 @@
           </mc:Choice>
           <mc:Fallback>
             <w:pict>
-              <v:shapetype w14:anchorId="3F2ED07A" id="_x0000_t202" coordsize="21600,21600" o:spt="202" path="m,l,21600r21600,l21600,xe">
-                <v:stroke joinstyle="miter"/>
-                <v:path gradientshapeok="t" o:connecttype="rect"/>
-              </v:shapetype>
-              <v:shape id="Text Box 18" o:spid="_x0000_s1026" type="#_x0000_t202" style="position:absolute;margin-left:-60pt;margin-top:559.5pt;width:168pt;height:150.75pt;z-index:251667456;visibility:visible;mso-wrap-style:square;mso-width-percent:0;mso-height-percent:0;mso-wrap-distance-left:9pt;mso-wrap-distance-top:0;mso-wrap-distance-right:9pt;mso-wrap-distance-bottom:0;mso-position-horizontal:absolute;mso-position-horizontal-relative:text;mso-position-vertical:absolute;mso-position-vertical-relative:text;mso-width-percent:0;mso-height-percent:0;mso-width-relative:margin;mso-height-relative:margin;v-text-anchor:top" o:gfxdata="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" filled="f" stroked="f" strokeweight=".5pt">
+              <v:shape w14:anchorId="3F2ED07A" id="Text Box 18" o:spid="_x0000_s1030" type="#_x0000_t202" style="position:absolute;margin-left:-60pt;margin-top:559.5pt;width:168pt;height:150.75pt;z-index:251667456;visibility:visible;mso-wrap-style:square;mso-width-percent:0;mso-height-percent:0;mso-wrap-distance-left:9pt;mso-wrap-distance-top:0;mso-wrap-distance-right:9pt;mso-wrap-distance-bottom:0;mso-position-horizontal:absolute;mso-position-horizontal-relative:text;mso-position-vertical:absolute;mso-position-vertical-relative:text;mso-width-percent:0;mso-height-percent:0;mso-width-relative:margin;mso-height-relative:margin;v-text-anchor:top" o:gfxdata="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" filled="f" stroked="f" strokeweight=".5pt">
                 <v:textbox>
                   <w:txbxContent>
                     <w:p>
@@ -534,7 +2311,7 @@
           </mc:Choice>
           <mc:Fallback>
             <w:pict>
-              <v:shape w14:anchorId="1F0C6313" id="Text Box 17" o:spid="_x0000_s1027" type="#_x0000_t202" style="position:absolute;margin-left:-61.5pt;margin-top:447pt;width:184.5pt;height:106.5pt;z-index:251666432;visibility:visible;mso-wrap-style:square;mso-width-percent:0;mso-height-percent:0;mso-wrap-distance-left:9pt;mso-wrap-distance-top:0;mso-wrap-distance-right:9pt;mso-wrap-distance-bottom:0;mso-position-horizontal:absolute;mso-position-horizontal-relative:text;mso-position-vertical:absolute;mso-position-vertical-relative:text;mso-width-percent:0;mso-height-percent:0;mso-width-relative:margin;mso-height-relative:margin;v-text-anchor:top" o:gfxdata="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" filled="f" stroked="f" strokeweight=".5pt">
+              <v:shape w14:anchorId="1F0C6313" id="Text Box 17" o:spid="_x0000_s1031" type="#_x0000_t202" style="position:absolute;margin-left:-61.5pt;margin-top:447pt;width:184.5pt;height:106.5pt;z-index:251666432;visibility:visible;mso-wrap-style:square;mso-width-percent:0;mso-height-percent:0;mso-wrap-distance-left:9pt;mso-wrap-distance-top:0;mso-wrap-distance-right:9pt;mso-wrap-distance-bottom:0;mso-position-horizontal:absolute;mso-position-horizontal-relative:text;mso-position-vertical:absolute;mso-position-vertical-relative:text;mso-width-percent:0;mso-height-percent:0;mso-width-relative:margin;mso-height-relative:margin;v-text-anchor:top" o:gfxdata="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" filled="f" stroked="f" strokeweight=".5pt">
                 <v:textbox>
                   <w:txbxContent>
                     <w:p>
@@ -712,7 +2489,7 @@
         <mc:AlternateContent>
           <mc:Choice Requires="wps">
             <w:drawing>
-              <wp:anchor distT="0" distB="0" distL="114300" distR="114300" simplePos="0" relativeHeight="251662336" behindDoc="0" locked="0" layoutInCell="1" allowOverlap="1" wp14:anchorId="73CE31C0" wp14:editId="71AB839C">
+              <wp:anchor distT="0" distB="0" distL="114300" distR="114300" simplePos="0" relativeHeight="251662336" behindDoc="0" locked="0" layoutInCell="1" allowOverlap="1" wp14:anchorId="73CE31C0" wp14:editId="46E702EF">
                 <wp:simplePos x="0" y="0"/>
                 <wp:positionH relativeFrom="page">
                   <wp:posOffset>76200</wp:posOffset>
@@ -788,7 +2565,7 @@
           </mc:Choice>
           <mc:Fallback>
             <w:pict>
-              <v:shape w14:anchorId="73CE31C0" id="Text Box 8" o:spid="_x0000_s1028" type="#_x0000_t202" style="position:absolute;margin-left:6pt;margin-top:144.75pt;width:180pt;height:34.5pt;z-index:251662336;visibility:visible;mso-wrap-style:square;mso-width-percent:0;mso-height-percent:0;mso-wrap-distance-left:9pt;mso-wrap-distance-top:0;mso-wrap-distance-right:9pt;mso-wrap-distance-bottom:0;mso-position-horizontal:absolute;mso-position-horizontal-relative:page;mso-position-vertical:absolute;mso-position-vertical-relative:text;mso-width-percent:0;mso-height-percent:0;mso-width-relative:margin;mso-height-relative:margin;v-text-anchor:top" o:gfxdata="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" filled="f" stroked="f" strokeweight=".5pt">
+              <v:shape w14:anchorId="73CE31C0" id="Text Box 8" o:spid="_x0000_s1032" type="#_x0000_t202" style="position:absolute;margin-left:6pt;margin-top:144.75pt;width:180pt;height:34.5pt;z-index:251662336;visibility:visible;mso-wrap-style:square;mso-width-percent:0;mso-height-percent:0;mso-wrap-distance-left:9pt;mso-wrap-distance-top:0;mso-wrap-distance-right:9pt;mso-wrap-distance-bottom:0;mso-position-horizontal:absolute;mso-position-horizontal-relative:page;mso-position-vertical:absolute;mso-position-vertical-relative:text;mso-width-percent:0;mso-height-percent:0;mso-width-relative:margin;mso-height-relative:margin;v-text-anchor:top" o:gfxdata="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" filled="f" stroked="f" strokeweight=".5pt">
                 <v:textbox>
                   <w:txbxContent>
                     <w:p>
@@ -816,915 +2593,6 @@
                   </w:txbxContent>
                 </v:textbox>
                 <w10:wrap anchorx="page"/>
-              </v:shape>
-            </w:pict>
-          </mc:Fallback>
-        </mc:AlternateContent>
-      </w:r>
-      <w:r>
-        <w:rPr>
-          <w:noProof/>
-        </w:rPr>
-        <mc:AlternateContent>
-          <mc:Choice Requires="wps">
-            <w:drawing>
-              <wp:anchor distT="0" distB="0" distL="114300" distR="114300" simplePos="0" relativeHeight="251668480" behindDoc="0" locked="0" layoutInCell="1" allowOverlap="1" wp14:anchorId="057BB080" wp14:editId="187BE3CC">
-                <wp:simplePos x="0" y="0"/>
-                <wp:positionH relativeFrom="column">
-                  <wp:posOffset>1638300</wp:posOffset>
-                </wp:positionH>
-                <wp:positionV relativeFrom="paragraph">
-                  <wp:posOffset>3419475</wp:posOffset>
-                </wp:positionV>
-                <wp:extent cx="5213350" cy="2552700"/>
-                <wp:effectExtent l="0" t="0" r="0" b="0"/>
-                <wp:wrapNone/>
-                <wp:docPr id="20" name="Text Box 20"/>
-                <wp:cNvGraphicFramePr/>
-                <a:graphic xmlns:a="http://schemas.openxmlformats.org/drawingml/2006/main">
-                  <a:graphicData uri="http://schemas.microsoft.com/office/word/2010/wordprocessingShape">
-                    <wps:wsp>
-                      <wps:cNvSpPr txBox="1"/>
-                      <wps:spPr>
-                        <a:xfrm>
-                          <a:off x="0" y="0"/>
-                          <a:ext cx="5213350" cy="2552700"/>
-                        </a:xfrm>
-                        <a:prstGeom prst="rect">
-                          <a:avLst/>
-                        </a:prstGeom>
-                        <a:noFill/>
-                        <a:ln w="6350">
-                          <a:noFill/>
-                        </a:ln>
-                      </wps:spPr>
-                      <wps:txbx>
-                        <w:txbxContent>
-                          <w:p>
-                            <w:pPr>
-                              <w:rPr>
-                                <w:b/>
-                                <w:sz w:val="40"/>
-                                <w:szCs w:val="40"/>
-                                <w:u w:val="single"/>
-                              </w:rPr>
-                            </w:pPr>
-                            <w:r>
-                              <w:rPr>
-                                <w:b/>
-                                <w:sz w:val="40"/>
-                                <w:szCs w:val="40"/>
-                                <w:u w:val="single"/>
-                              </w:rPr>
-                              <w:t>Skills</w:t>
-                            </w:r>
-                          </w:p>
-                          <w:p>
-                            <w:pPr>
-                              <w:pStyle w:val="ListParagraph"/>
-                              <w:numPr>
-                                <w:ilvl w:val="0"/>
-                                <w:numId w:val="9"/>
-                              </w:numPr>
-                              <w:rPr>
-                                <w:sz w:val="28"/>
-                                <w:szCs w:val="28"/>
-                              </w:rPr>
-                            </w:pPr>
-                            <w:r>
-                              <w:rPr>
-                                <w:sz w:val="28"/>
-                                <w:szCs w:val="28"/>
-                              </w:rPr>
-                              <w:t>Skilled in building F</w:t>
-                            </w:r>
-                            <w:r>
-                              <w:rPr>
-                                <w:sz w:val="28"/>
-                                <w:szCs w:val="28"/>
-                              </w:rPr>
-                              <w:t>rontend using HTML, CSS</w:t>
-                            </w:r>
-                            <w:r>
-                              <w:rPr>
-                                <w:sz w:val="28"/>
-                                <w:szCs w:val="28"/>
-                              </w:rPr>
-                              <w:t xml:space="preserve">, </w:t>
-                            </w:r>
-                            <w:r>
-                              <w:rPr>
-                                <w:sz w:val="28"/>
-                                <w:szCs w:val="28"/>
-                              </w:rPr>
-                              <w:t>JS &amp; React JS</w:t>
-                            </w:r>
-                          </w:p>
-                          <w:p>
-                            <w:pPr>
-                              <w:pStyle w:val="ListParagraph"/>
-                              <w:numPr>
-                                <w:ilvl w:val="0"/>
-                                <w:numId w:val="9"/>
-                              </w:numPr>
-                              <w:rPr>
-                                <w:sz w:val="28"/>
-                                <w:szCs w:val="28"/>
-                              </w:rPr>
-                            </w:pPr>
-                            <w:r>
-                              <w:rPr>
-                                <w:sz w:val="28"/>
-                                <w:szCs w:val="28"/>
-                              </w:rPr>
-                              <w:t>Skilled in building B</w:t>
-                            </w:r>
-                            <w:r>
-                              <w:rPr>
-                                <w:sz w:val="28"/>
-                                <w:szCs w:val="28"/>
-                              </w:rPr>
-                              <w:t>ackend using</w:t>
-                            </w:r>
-                            <w:r>
-                              <w:rPr>
-                                <w:sz w:val="28"/>
-                                <w:szCs w:val="28"/>
-                              </w:rPr>
-                              <w:t xml:space="preserve"> Node JS &amp;</w:t>
-                            </w:r>
-                            <w:r>
-                              <w:rPr>
-                                <w:sz w:val="28"/>
-                                <w:szCs w:val="28"/>
-                              </w:rPr>
-                              <w:t xml:space="preserve"> Python (Flask)</w:t>
-                            </w:r>
-                          </w:p>
-                          <w:p>
-                            <w:pPr>
-                              <w:pStyle w:val="ListParagraph"/>
-                              <w:numPr>
-                                <w:ilvl w:val="0"/>
-                                <w:numId w:val="9"/>
-                              </w:numPr>
-                              <w:rPr>
-                                <w:sz w:val="28"/>
-                                <w:szCs w:val="28"/>
-                              </w:rPr>
-                            </w:pPr>
-                            <w:r>
-                              <w:rPr>
-                                <w:sz w:val="28"/>
-                                <w:szCs w:val="28"/>
-                              </w:rPr>
-                              <w:t>Skilled in Data Analysis using Python</w:t>
-                            </w:r>
-                          </w:p>
-                          <w:p>
-                            <w:pPr>
-                              <w:pStyle w:val="ListParagraph"/>
-                              <w:numPr>
-                                <w:ilvl w:val="0"/>
-                                <w:numId w:val="9"/>
-                              </w:numPr>
-                              <w:rPr>
-                                <w:sz w:val="28"/>
-                                <w:szCs w:val="28"/>
-                              </w:rPr>
-                            </w:pPr>
-                            <w:r>
-                              <w:rPr>
-                                <w:sz w:val="28"/>
-                                <w:szCs w:val="28"/>
-                              </w:rPr>
-                              <w:t>Can use</w:t>
-                            </w:r>
-                            <w:r>
-                              <w:rPr>
-                                <w:sz w:val="28"/>
-                                <w:szCs w:val="28"/>
-                              </w:rPr>
-                              <w:t xml:space="preserve"> Databases, SQL, MongoDB, etc.</w:t>
-                            </w:r>
-                          </w:p>
-                          <w:p>
-                            <w:pPr>
-                              <w:pStyle w:val="ListParagraph"/>
-                              <w:numPr>
-                                <w:ilvl w:val="0"/>
-                                <w:numId w:val="9"/>
-                              </w:numPr>
-                              <w:rPr>
-                                <w:sz w:val="28"/>
-                                <w:szCs w:val="28"/>
-                              </w:rPr>
-                            </w:pPr>
-                            <w:r>
-                              <w:rPr>
-                                <w:sz w:val="28"/>
-                                <w:szCs w:val="28"/>
-                              </w:rPr>
-                              <w:t xml:space="preserve">Can </w:t>
-                            </w:r>
-                            <w:r>
-                              <w:rPr>
-                                <w:sz w:val="28"/>
-                                <w:szCs w:val="28"/>
-                              </w:rPr>
-                              <w:t>build MERN apps</w:t>
-                            </w:r>
-                          </w:p>
-                          <w:p>
-                            <w:pPr>
-                              <w:pStyle w:val="ListParagraph"/>
-                              <w:numPr>
-                                <w:ilvl w:val="0"/>
-                                <w:numId w:val="9"/>
-                              </w:numPr>
-                              <w:rPr>
-                                <w:sz w:val="28"/>
-                                <w:szCs w:val="28"/>
-                              </w:rPr>
-                            </w:pPr>
-                            <w:r>
-                              <w:rPr>
-                                <w:sz w:val="28"/>
-                                <w:szCs w:val="28"/>
-                              </w:rPr>
-                              <w:t xml:space="preserve">Can </w:t>
-                            </w:r>
-                            <w:r>
-                              <w:rPr>
-                                <w:sz w:val="28"/>
-                                <w:szCs w:val="28"/>
-                              </w:rPr>
-                              <w:t>build Backend using Python (Django)</w:t>
-                            </w:r>
-                          </w:p>
-                          <w:p>
-                            <w:pPr>
-                              <w:pStyle w:val="ListParagraph"/>
-                              <w:numPr>
-                                <w:ilvl w:val="0"/>
-                                <w:numId w:val="9"/>
-                              </w:numPr>
-                              <w:rPr>
-                                <w:sz w:val="28"/>
-                                <w:szCs w:val="28"/>
-                              </w:rPr>
-                            </w:pPr>
-                            <w:r>
-                              <w:rPr>
-                                <w:sz w:val="28"/>
-                                <w:szCs w:val="28"/>
-                              </w:rPr>
-                              <w:t>Understanding of PowerShell script</w:t>
-                            </w:r>
-                          </w:p>
-                          <w:p>
-                            <w:pPr>
-                              <w:pStyle w:val="ListParagraph"/>
-                              <w:numPr>
-                                <w:ilvl w:val="0"/>
-                                <w:numId w:val="9"/>
-                              </w:numPr>
-                              <w:rPr>
-                                <w:sz w:val="28"/>
-                                <w:szCs w:val="28"/>
-                              </w:rPr>
-                            </w:pPr>
-                            <w:r>
-                              <w:rPr>
-                                <w:sz w:val="28"/>
-                                <w:szCs w:val="28"/>
-                              </w:rPr>
-                              <w:t>Understanding of Data Structures &amp; Algorithms</w:t>
-                            </w:r>
-                          </w:p>
-                          <w:p/>
-                        </w:txbxContent>
-                      </wps:txbx>
-                      <wps:bodyPr rot="0" spcFirstLastPara="0" vertOverflow="overflow" horzOverflow="overflow" vert="horz" wrap="square" lIns="91440" tIns="45720" rIns="91440" bIns="45720" numCol="1" spcCol="0" rtlCol="0" fromWordArt="0" anchor="t" anchorCtr="0" forceAA="0" compatLnSpc="1">
-                        <a:prstTxWarp prst="textNoShape">
-                          <a:avLst/>
-                        </a:prstTxWarp>
-                        <a:noAutofit/>
-                      </wps:bodyPr>
-                    </wps:wsp>
-                  </a:graphicData>
-                </a:graphic>
-                <wp14:sizeRelH relativeFrom="margin">
-                  <wp14:pctWidth>0</wp14:pctWidth>
-                </wp14:sizeRelH>
-                <wp14:sizeRelV relativeFrom="margin">
-                  <wp14:pctHeight>0</wp14:pctHeight>
-                </wp14:sizeRelV>
-              </wp:anchor>
-            </w:drawing>
-          </mc:Choice>
-          <mc:Fallback>
-            <w:pict>
-              <v:shape w14:anchorId="057BB080" id="Text Box 20" o:spid="_x0000_s1029" type="#_x0000_t202" style="position:absolute;margin-left:129pt;margin-top:269.25pt;width:410.5pt;height:201pt;z-index:251668480;visibility:visible;mso-wrap-style:square;mso-width-percent:0;mso-height-percent:0;mso-wrap-distance-left:9pt;mso-wrap-distance-top:0;mso-wrap-distance-right:9pt;mso-wrap-distance-bottom:0;mso-position-horizontal:absolute;mso-position-horizontal-relative:text;mso-position-vertical:absolute;mso-position-vertical-relative:text;mso-width-percent:0;mso-height-percent:0;mso-width-relative:margin;mso-height-relative:margin;v-text-anchor:top" o:gfxdata="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" filled="f" stroked="f" strokeweight=".5pt">
-                <v:textbox>
-                  <w:txbxContent>
-                    <w:p>
-                      <w:pPr>
-                        <w:rPr>
-                          <w:b/>
-                          <w:sz w:val="40"/>
-                          <w:szCs w:val="40"/>
-                          <w:u w:val="single"/>
-                        </w:rPr>
-                      </w:pPr>
-                      <w:r>
-                        <w:rPr>
-                          <w:b/>
-                          <w:sz w:val="40"/>
-                          <w:szCs w:val="40"/>
-                          <w:u w:val="single"/>
-                        </w:rPr>
-                        <w:t>Skills</w:t>
-                      </w:r>
-                    </w:p>
-                    <w:p>
-                      <w:pPr>
-                        <w:pStyle w:val="ListParagraph"/>
-                        <w:numPr>
-                          <w:ilvl w:val="0"/>
-                          <w:numId w:val="9"/>
-                        </w:numPr>
-                        <w:rPr>
-                          <w:sz w:val="28"/>
-                          <w:szCs w:val="28"/>
-                        </w:rPr>
-                      </w:pPr>
-                      <w:r>
-                        <w:rPr>
-                          <w:sz w:val="28"/>
-                          <w:szCs w:val="28"/>
-                        </w:rPr>
-                        <w:t>Skilled in building F</w:t>
-                      </w:r>
-                      <w:r>
-                        <w:rPr>
-                          <w:sz w:val="28"/>
-                          <w:szCs w:val="28"/>
-                        </w:rPr>
-                        <w:t>rontend using HTML, CSS</w:t>
-                      </w:r>
-                      <w:r>
-                        <w:rPr>
-                          <w:sz w:val="28"/>
-                          <w:szCs w:val="28"/>
-                        </w:rPr>
-                        <w:t xml:space="preserve">, </w:t>
-                      </w:r>
-                      <w:r>
-                        <w:rPr>
-                          <w:sz w:val="28"/>
-                          <w:szCs w:val="28"/>
-                        </w:rPr>
-                        <w:t>JS &amp; React JS</w:t>
-                      </w:r>
-                    </w:p>
-                    <w:p>
-                      <w:pPr>
-                        <w:pStyle w:val="ListParagraph"/>
-                        <w:numPr>
-                          <w:ilvl w:val="0"/>
-                          <w:numId w:val="9"/>
-                        </w:numPr>
-                        <w:rPr>
-                          <w:sz w:val="28"/>
-                          <w:szCs w:val="28"/>
-                        </w:rPr>
-                      </w:pPr>
-                      <w:r>
-                        <w:rPr>
-                          <w:sz w:val="28"/>
-                          <w:szCs w:val="28"/>
-                        </w:rPr>
-                        <w:t>Skilled in building B</w:t>
-                      </w:r>
-                      <w:r>
-                        <w:rPr>
-                          <w:sz w:val="28"/>
-                          <w:szCs w:val="28"/>
-                        </w:rPr>
-                        <w:t>ackend using</w:t>
-                      </w:r>
-                      <w:r>
-                        <w:rPr>
-                          <w:sz w:val="28"/>
-                          <w:szCs w:val="28"/>
-                        </w:rPr>
-                        <w:t xml:space="preserve"> Node JS &amp;</w:t>
-                      </w:r>
-                      <w:r>
-                        <w:rPr>
-                          <w:sz w:val="28"/>
-                          <w:szCs w:val="28"/>
-                        </w:rPr>
-                        <w:t xml:space="preserve"> Python (Flask)</w:t>
-                      </w:r>
-                    </w:p>
-                    <w:p>
-                      <w:pPr>
-                        <w:pStyle w:val="ListParagraph"/>
-                        <w:numPr>
-                          <w:ilvl w:val="0"/>
-                          <w:numId w:val="9"/>
-                        </w:numPr>
-                        <w:rPr>
-                          <w:sz w:val="28"/>
-                          <w:szCs w:val="28"/>
-                        </w:rPr>
-                      </w:pPr>
-                      <w:r>
-                        <w:rPr>
-                          <w:sz w:val="28"/>
-                          <w:szCs w:val="28"/>
-                        </w:rPr>
-                        <w:t>Skilled in Data Analysis using Python</w:t>
-                      </w:r>
-                    </w:p>
-                    <w:p>
-                      <w:pPr>
-                        <w:pStyle w:val="ListParagraph"/>
-                        <w:numPr>
-                          <w:ilvl w:val="0"/>
-                          <w:numId w:val="9"/>
-                        </w:numPr>
-                        <w:rPr>
-                          <w:sz w:val="28"/>
-                          <w:szCs w:val="28"/>
-                        </w:rPr>
-                      </w:pPr>
-                      <w:r>
-                        <w:rPr>
-                          <w:sz w:val="28"/>
-                          <w:szCs w:val="28"/>
-                        </w:rPr>
-                        <w:t>Can use</w:t>
-                      </w:r>
-                      <w:r>
-                        <w:rPr>
-                          <w:sz w:val="28"/>
-                          <w:szCs w:val="28"/>
-                        </w:rPr>
-                        <w:t xml:space="preserve"> Databases, SQL, MongoDB, etc.</w:t>
-                      </w:r>
-                    </w:p>
-                    <w:p>
-                      <w:pPr>
-                        <w:pStyle w:val="ListParagraph"/>
-                        <w:numPr>
-                          <w:ilvl w:val="0"/>
-                          <w:numId w:val="9"/>
-                        </w:numPr>
-                        <w:rPr>
-                          <w:sz w:val="28"/>
-                          <w:szCs w:val="28"/>
-                        </w:rPr>
-                      </w:pPr>
-                      <w:r>
-                        <w:rPr>
-                          <w:sz w:val="28"/>
-                          <w:szCs w:val="28"/>
-                        </w:rPr>
-                        <w:t xml:space="preserve">Can </w:t>
-                      </w:r>
-                      <w:r>
-                        <w:rPr>
-                          <w:sz w:val="28"/>
-                          <w:szCs w:val="28"/>
-                        </w:rPr>
-                        <w:t>build MERN apps</w:t>
-                      </w:r>
-                    </w:p>
-                    <w:p>
-                      <w:pPr>
-                        <w:pStyle w:val="ListParagraph"/>
-                        <w:numPr>
-                          <w:ilvl w:val="0"/>
-                          <w:numId w:val="9"/>
-                        </w:numPr>
-                        <w:rPr>
-                          <w:sz w:val="28"/>
-                          <w:szCs w:val="28"/>
-                        </w:rPr>
-                      </w:pPr>
-                      <w:r>
-                        <w:rPr>
-                          <w:sz w:val="28"/>
-                          <w:szCs w:val="28"/>
-                        </w:rPr>
-                        <w:t xml:space="preserve">Can </w:t>
-                      </w:r>
-                      <w:r>
-                        <w:rPr>
-                          <w:sz w:val="28"/>
-                          <w:szCs w:val="28"/>
-                        </w:rPr>
-                        <w:t>build Backend using Python (Django)</w:t>
-                      </w:r>
-                    </w:p>
-                    <w:p>
-                      <w:pPr>
-                        <w:pStyle w:val="ListParagraph"/>
-                        <w:numPr>
-                          <w:ilvl w:val="0"/>
-                          <w:numId w:val="9"/>
-                        </w:numPr>
-                        <w:rPr>
-                          <w:sz w:val="28"/>
-                          <w:szCs w:val="28"/>
-                        </w:rPr>
-                      </w:pPr>
-                      <w:r>
-                        <w:rPr>
-                          <w:sz w:val="28"/>
-                          <w:szCs w:val="28"/>
-                        </w:rPr>
-                        <w:t>Understanding of PowerShell script</w:t>
-                      </w:r>
-                    </w:p>
-                    <w:p>
-                      <w:pPr>
-                        <w:pStyle w:val="ListParagraph"/>
-                        <w:numPr>
-                          <w:ilvl w:val="0"/>
-                          <w:numId w:val="9"/>
-                        </w:numPr>
-                        <w:rPr>
-                          <w:sz w:val="28"/>
-                          <w:szCs w:val="28"/>
-                        </w:rPr>
-                      </w:pPr>
-                      <w:r>
-                        <w:rPr>
-                          <w:sz w:val="28"/>
-                          <w:szCs w:val="28"/>
-                        </w:rPr>
-                        <w:t>Understanding of Data Structures &amp; Algorithms</w:t>
-                      </w:r>
-                    </w:p>
-                    <w:p/>
-                  </w:txbxContent>
-                </v:textbox>
-              </v:shape>
-            </w:pict>
-          </mc:Fallback>
-        </mc:AlternateContent>
-      </w:r>
-      <w:r>
-        <w:rPr>
-          <w:noProof/>
-        </w:rPr>
-        <mc:AlternateContent>
-          <mc:Choice Requires="wps">
-            <w:drawing>
-              <wp:anchor distT="0" distB="0" distL="114300" distR="114300" simplePos="0" relativeHeight="251665408" behindDoc="0" locked="0" layoutInCell="1" allowOverlap="1" wp14:anchorId="6F8BE2E4" wp14:editId="12DFE840">
-                <wp:simplePos x="0" y="0"/>
-                <wp:positionH relativeFrom="column">
-                  <wp:posOffset>1638300</wp:posOffset>
-                </wp:positionH>
-                <wp:positionV relativeFrom="paragraph">
-                  <wp:posOffset>819150</wp:posOffset>
-                </wp:positionV>
-                <wp:extent cx="4495800" cy="2921000"/>
-                <wp:effectExtent l="0" t="0" r="0" b="0"/>
-                <wp:wrapNone/>
-                <wp:docPr id="16" name="Text Box 16"/>
-                <wp:cNvGraphicFramePr/>
-                <a:graphic xmlns:a="http://schemas.openxmlformats.org/drawingml/2006/main">
-                  <a:graphicData uri="http://schemas.microsoft.com/office/word/2010/wordprocessingShape">
-                    <wps:wsp>
-                      <wps:cNvSpPr txBox="1"/>
-                      <wps:spPr>
-                        <a:xfrm>
-                          <a:off x="0" y="0"/>
-                          <a:ext cx="4495800" cy="2921000"/>
-                        </a:xfrm>
-                        <a:prstGeom prst="rect">
-                          <a:avLst/>
-                        </a:prstGeom>
-                        <a:noFill/>
-                        <a:ln w="6350">
-                          <a:noFill/>
-                        </a:ln>
-                      </wps:spPr>
-                      <wps:txbx>
-                        <w:txbxContent>
-                          <w:p>
-                            <w:pPr>
-                              <w:rPr>
-                                <w:b/>
-                                <w:sz w:val="40"/>
-                                <w:szCs w:val="40"/>
-                                <w:u w:val="single"/>
-                              </w:rPr>
-                            </w:pPr>
-                            <w:r>
-                              <w:rPr>
-                                <w:b/>
-                                <w:sz w:val="40"/>
-                                <w:szCs w:val="40"/>
-                                <w:u w:val="single"/>
-                              </w:rPr>
-                              <w:t>Education &amp; Experience</w:t>
-                            </w:r>
-                          </w:p>
-                          <w:p>
-                            <w:pPr>
-                              <w:pStyle w:val="ListParagraph"/>
-                              <w:numPr>
-                                <w:ilvl w:val="0"/>
-                                <w:numId w:val="3"/>
-                              </w:numPr>
-                              <w:rPr>
-                                <w:sz w:val="28"/>
-                                <w:szCs w:val="28"/>
-                              </w:rPr>
-                            </w:pPr>
-                            <w:r>
-                              <w:rPr>
-                                <w:sz w:val="28"/>
-                                <w:szCs w:val="28"/>
-                              </w:rPr>
-                              <w:t>Passe</w:t>
-                            </w:r>
-                            <w:r>
-                              <w:rPr>
-                                <w:sz w:val="28"/>
-                                <w:szCs w:val="28"/>
-                              </w:rPr>
-                              <w:t>d Secondary</w:t>
-                            </w:r>
-                            <w:r>
-                              <w:rPr>
-                                <w:sz w:val="28"/>
-                                <w:szCs w:val="28"/>
-                              </w:rPr>
-                              <w:t xml:space="preserve"> Examination from Ramakrishna Mission, Rahara with 83% marks in 2014</w:t>
-                            </w:r>
-                          </w:p>
-                          <w:p>
-                            <w:pPr>
-                              <w:pStyle w:val="ListParagraph"/>
-                              <w:numPr>
-                                <w:ilvl w:val="0"/>
-                                <w:numId w:val="3"/>
-                              </w:numPr>
-                              <w:rPr>
-                                <w:sz w:val="28"/>
-                                <w:szCs w:val="28"/>
-                              </w:rPr>
-                            </w:pPr>
-                            <w:r>
-                              <w:rPr>
-                                <w:sz w:val="28"/>
-                                <w:szCs w:val="28"/>
-                              </w:rPr>
-                              <w:t>Passed Higher Secondary Examination from Barrackpore Govt. High School with 91% marks in 2016</w:t>
-                            </w:r>
-                          </w:p>
-                          <w:p>
-                            <w:pPr>
-                              <w:pStyle w:val="ListParagraph"/>
-                              <w:numPr>
-                                <w:ilvl w:val="0"/>
-                                <w:numId w:val="3"/>
-                              </w:numPr>
-                              <w:rPr>
-                                <w:sz w:val="28"/>
-                                <w:szCs w:val="28"/>
-                              </w:rPr>
-                            </w:pPr>
-                            <w:r>
-                              <w:rPr>
-                                <w:sz w:val="28"/>
-                                <w:szCs w:val="28"/>
-                              </w:rPr>
-                              <w:t>Graduated from Jadavpur University with 1</w:t>
-                            </w:r>
-                            <w:r>
-                              <w:rPr>
-                                <w:sz w:val="28"/>
-                                <w:szCs w:val="28"/>
-                                <w:vertAlign w:val="superscript"/>
-                              </w:rPr>
-                              <w:t>st</w:t>
-                            </w:r>
-                            <w:r>
-                              <w:rPr>
-                                <w:sz w:val="28"/>
-                                <w:szCs w:val="28"/>
-                              </w:rPr>
-                              <w:t xml:space="preserve"> Class, CGPA – 7.5, marks – 65%, in 2020</w:t>
-                            </w:r>
-                          </w:p>
-                          <w:p>
-                            <w:pPr>
-                              <w:pStyle w:val="ListParagraph"/>
-                              <w:numPr>
-                                <w:ilvl w:val="0"/>
-                                <w:numId w:val="3"/>
-                              </w:numPr>
-                              <w:rPr>
-                                <w:sz w:val="28"/>
-                                <w:szCs w:val="28"/>
-                              </w:rPr>
-                            </w:pPr>
-                            <w:r>
-                              <w:rPr>
-                                <w:sz w:val="28"/>
-                                <w:szCs w:val="28"/>
-                              </w:rPr>
-                              <w:t xml:space="preserve">Working in Capgemini from September, 2020 till now (Designation while joining – Senior Analyst, Designation </w:t>
-                            </w:r>
-                            <w:r>
-                              <w:rPr>
-                                <w:sz w:val="28"/>
-                                <w:szCs w:val="28"/>
-                              </w:rPr>
-                              <w:t>now</w:t>
-                            </w:r>
-                            <w:r>
-                              <w:rPr>
-                                <w:sz w:val="28"/>
-                                <w:szCs w:val="28"/>
-                              </w:rPr>
-                              <w:t xml:space="preserve"> – Associate Consultant)</w:t>
-                            </w:r>
-                          </w:p>
-                        </w:txbxContent>
-                      </wps:txbx>
-                      <wps:bodyPr rot="0" spcFirstLastPara="0" vertOverflow="overflow" horzOverflow="overflow" vert="horz" wrap="square" lIns="91440" tIns="45720" rIns="91440" bIns="45720" numCol="1" spcCol="0" rtlCol="0" fromWordArt="0" anchor="t" anchorCtr="0" forceAA="0" compatLnSpc="1">
-                        <a:prstTxWarp prst="textNoShape">
-                          <a:avLst/>
-                        </a:prstTxWarp>
-                        <a:noAutofit/>
-                      </wps:bodyPr>
-                    </wps:wsp>
-                  </a:graphicData>
-                </a:graphic>
-                <wp14:sizeRelH relativeFrom="margin">
-                  <wp14:pctWidth>0</wp14:pctWidth>
-                </wp14:sizeRelH>
-              </wp:anchor>
-            </w:drawing>
-          </mc:Choice>
-          <mc:Fallback>
-            <w:pict>
-              <v:shape w14:anchorId="6F8BE2E4" id="Text Box 16" o:spid="_x0000_s1030" type="#_x0000_t202" style="position:absolute;margin-left:129pt;margin-top:64.5pt;width:354pt;height:230pt;z-index:251665408;visibility:visible;mso-wrap-style:square;mso-width-percent:0;mso-wrap-distance-left:9pt;mso-wrap-distance-top:0;mso-wrap-distance-right:9pt;mso-wrap-distance-bottom:0;mso-position-horizontal:absolute;mso-position-horizontal-relative:text;mso-position-vertical:absolute;mso-position-vertical-relative:text;mso-width-percent:0;mso-width-relative:margin;v-text-anchor:top" o:gfxdata="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" filled="f" stroked="f" strokeweight=".5pt">
-                <v:textbox>
-                  <w:txbxContent>
-                    <w:p>
-                      <w:pPr>
-                        <w:rPr>
-                          <w:b/>
-                          <w:sz w:val="40"/>
-                          <w:szCs w:val="40"/>
-                          <w:u w:val="single"/>
-                        </w:rPr>
-                      </w:pPr>
-                      <w:r>
-                        <w:rPr>
-                          <w:b/>
-                          <w:sz w:val="40"/>
-                          <w:szCs w:val="40"/>
-                          <w:u w:val="single"/>
-                        </w:rPr>
-                        <w:t>Education &amp; Experience</w:t>
-                      </w:r>
-                    </w:p>
-                    <w:p>
-                      <w:pPr>
-                        <w:pStyle w:val="ListParagraph"/>
-                        <w:numPr>
-                          <w:ilvl w:val="0"/>
-                          <w:numId w:val="3"/>
-                        </w:numPr>
-                        <w:rPr>
-                          <w:sz w:val="28"/>
-                          <w:szCs w:val="28"/>
-                        </w:rPr>
-                      </w:pPr>
-                      <w:r>
-                        <w:rPr>
-                          <w:sz w:val="28"/>
-                          <w:szCs w:val="28"/>
-                        </w:rPr>
-                        <w:t>Passe</w:t>
-                      </w:r>
-                      <w:r>
-                        <w:rPr>
-                          <w:sz w:val="28"/>
-                          <w:szCs w:val="28"/>
-                        </w:rPr>
-                        <w:t>d Secondary</w:t>
-                      </w:r>
-                      <w:r>
-                        <w:rPr>
-                          <w:sz w:val="28"/>
-                          <w:szCs w:val="28"/>
-                        </w:rPr>
-                        <w:t xml:space="preserve"> Examination from Ramakrishna Mission, Rahara with 83% marks in 2014</w:t>
-                      </w:r>
-                    </w:p>
-                    <w:p>
-                      <w:pPr>
-                        <w:pStyle w:val="ListParagraph"/>
-                        <w:numPr>
-                          <w:ilvl w:val="0"/>
-                          <w:numId w:val="3"/>
-                        </w:numPr>
-                        <w:rPr>
-                          <w:sz w:val="28"/>
-                          <w:szCs w:val="28"/>
-                        </w:rPr>
-                      </w:pPr>
-                      <w:r>
-                        <w:rPr>
-                          <w:sz w:val="28"/>
-                          <w:szCs w:val="28"/>
-                        </w:rPr>
-                        <w:t>Passed Higher Secondary Examination from Barrackpore Govt. High School with 91% marks in 2016</w:t>
-                      </w:r>
-                    </w:p>
-                    <w:p>
-                      <w:pPr>
-                        <w:pStyle w:val="ListParagraph"/>
-                        <w:numPr>
-                          <w:ilvl w:val="0"/>
-                          <w:numId w:val="3"/>
-                        </w:numPr>
-                        <w:rPr>
-                          <w:sz w:val="28"/>
-                          <w:szCs w:val="28"/>
-                        </w:rPr>
-                      </w:pPr>
-                      <w:r>
-                        <w:rPr>
-                          <w:sz w:val="28"/>
-                          <w:szCs w:val="28"/>
-                        </w:rPr>
-                        <w:t>Graduated from Jadavpur University with 1</w:t>
-                      </w:r>
-                      <w:r>
-                        <w:rPr>
-                          <w:sz w:val="28"/>
-                          <w:szCs w:val="28"/>
-                          <w:vertAlign w:val="superscript"/>
-                        </w:rPr>
-                        <w:t>st</w:t>
-                      </w:r>
-                      <w:r>
-                        <w:rPr>
-                          <w:sz w:val="28"/>
-                          <w:szCs w:val="28"/>
-                        </w:rPr>
-                        <w:t xml:space="preserve"> Class, CGPA – 7.5, marks – 65%, in 2020</w:t>
-                      </w:r>
-                    </w:p>
-                    <w:p>
-                      <w:pPr>
-                        <w:pStyle w:val="ListParagraph"/>
-                        <w:numPr>
-                          <w:ilvl w:val="0"/>
-                          <w:numId w:val="3"/>
-                        </w:numPr>
-                        <w:rPr>
-                          <w:sz w:val="28"/>
-                          <w:szCs w:val="28"/>
-                        </w:rPr>
-                      </w:pPr>
-                      <w:r>
-                        <w:rPr>
-                          <w:sz w:val="28"/>
-                          <w:szCs w:val="28"/>
-                        </w:rPr>
-                        <w:t xml:space="preserve">Working in Capgemini from September, 2020 till now (Designation while joining – Senior Analyst, Designation </w:t>
-                      </w:r>
-                      <w:r>
-                        <w:rPr>
-                          <w:sz w:val="28"/>
-                          <w:szCs w:val="28"/>
-                        </w:rPr>
-                        <w:t>now</w:t>
-                      </w:r>
-                      <w:r>
-                        <w:rPr>
-                          <w:sz w:val="28"/>
-                          <w:szCs w:val="28"/>
-                        </w:rPr>
-                        <w:t xml:space="preserve"> – Associate Consultant)</w:t>
-                      </w:r>
-                    </w:p>
-                  </w:txbxContent>
-                </v:textbox>
               </v:shape>
             </w:pict>
           </mc:Fallback>
@@ -1926,7 +2794,7 @@
                     <pic:cNvPicPr/>
                   </pic:nvPicPr>
                   <pic:blipFill>
-                    <a:blip r:embed="rId5" cstate="print">
+                    <a:blip r:embed="rId11" cstate="print">
                       <a:extLst>
                         <a:ext uri="{28A0092B-C50C-407E-A947-70E740481C1C}">
                           <a14:useLocalDpi xmlns:a14="http://schemas.microsoft.com/office/drawing/2010/main" val="0"/>
@@ -1965,7 +2833,7 @@
         <mc:AlternateContent>
           <mc:Choice Requires="wps">
             <w:drawing>
-              <wp:anchor distT="0" distB="0" distL="114300" distR="114300" simplePos="0" relativeHeight="251663360" behindDoc="0" locked="0" layoutInCell="1" allowOverlap="1" wp14:anchorId="22E6A011" wp14:editId="57A367D2">
+              <wp:anchor distT="0" distB="0" distL="114300" distR="114300" simplePos="0" relativeHeight="251663360" behindDoc="0" locked="0" layoutInCell="1" allowOverlap="1" wp14:anchorId="22E6A011" wp14:editId="5429C874">
                 <wp:simplePos x="0" y="0"/>
                 <wp:positionH relativeFrom="column">
                   <wp:posOffset>-809625</wp:posOffset>
@@ -2029,7 +2897,7 @@
                             <w:r>
                               <w:pict w14:anchorId="7D5B8700">
                                 <v:shape id="Picture 1" o:spid="_x0000_i1030" type="#_x0000_t75" style="width:16.5pt;height:16.5pt;visibility:visible;mso-wrap-style:square" o:bullet="t">
-                                  <v:imagedata r:id="rId6" o:title=""/>
+                                  <v:imagedata r:id="rId12" o:title=""/>
                                 </v:shape>
                               </w:pict>
                             </w:r>
@@ -2053,7 +2921,7 @@
                             <w:r>
                               <w:pict w14:anchorId="78DF30C2">
                                 <v:shape id="Picture 2" o:spid="_x0000_i1032" type="#_x0000_t75" style="width:16.5pt;height:16.5pt;visibility:visible;mso-wrap-style:square">
-                                  <v:imagedata r:id="rId7" o:title=""/>
+                                  <v:imagedata r:id="rId13" o:title=""/>
                                 </v:shape>
                               </w:pict>
                             </w:r>
@@ -2065,7 +2933,7 @@
                               </w:rPr>
                               <w:t xml:space="preserve"> </w:t>
                             </w:r>
-                            <w:hyperlink r:id="rId8" w:history="1">
+                            <w:hyperlink r:id="rId14" w:history="1">
                               <w:r>
                                 <w:rPr>
                                   <w:rStyle w:val="Hyperlink"/>
@@ -2089,7 +2957,7 @@
                             <w:r>
                               <w:pict w14:anchorId="16491E02">
                                 <v:shape id="Picture 5" o:spid="_x0000_i1034" type="#_x0000_t75" style="width:16.5pt;height:16.5pt;visibility:visible;mso-wrap-style:square">
-                                  <v:imagedata r:id="rId9" o:title=""/>
+                                  <v:imagedata r:id="rId15" o:title=""/>
                                 </v:shape>
                               </w:pict>
                             </w:r>
@@ -2119,7 +2987,7 @@
                                   <wp:extent cx="192024" cy="192024"/>
                                   <wp:effectExtent l="0" t="0" r="0" b="0"/>
                                   <wp:docPr id="23" name="Picture 23">
-                                    <a:hlinkClick xmlns:a="http://schemas.openxmlformats.org/drawingml/2006/main" r:id="rId10"/>
+                                    <a:hlinkClick xmlns:a="http://schemas.openxmlformats.org/drawingml/2006/main" r:id="rId16"/>
                                   </wp:docPr>
                                   <wp:cNvGraphicFramePr>
                                     <a:graphicFrameLocks xmlns:a="http://schemas.openxmlformats.org/drawingml/2006/main" noChangeAspect="1"/>
@@ -2129,14 +2997,14 @@
                                       <pic:pic xmlns:pic="http://schemas.openxmlformats.org/drawingml/2006/picture">
                                         <pic:nvPicPr>
                                           <pic:cNvPr id="23" name="Picture 23">
-                                            <a:hlinkClick r:id="rId10"/>
+                                            <a:hlinkClick r:id="rId16"/>
                                           </pic:cNvPr>
                                           <pic:cNvPicPr>
                                             <a:picLocks noChangeAspect="1" noChangeArrowheads="1"/>
                                           </pic:cNvPicPr>
                                         </pic:nvPicPr>
                                         <pic:blipFill>
-                                          <a:blip r:embed="rId11">
+                                          <a:blip r:embed="rId17">
                                             <a:extLst>
                                               <a:ext uri="{28A0092B-C50C-407E-A947-70E740481C1C}">
                                                 <a14:useLocalDpi xmlns:a14="http://schemas.microsoft.com/office/drawing/2010/main" val="0"/>
@@ -2175,7 +3043,7 @@
                               </w:rPr>
                               <w:t xml:space="preserve"> </w:t>
                             </w:r>
-                            <w:hyperlink r:id="rId12" w:history="1">
+                            <w:hyperlink r:id="rId18" w:history="1">
                               <w:r>
                                 <w:rPr>
                                   <w:rStyle w:val="Hyperlink"/>
@@ -2205,7 +3073,7 @@
                                   <wp:extent cx="192024" cy="192024"/>
                                   <wp:effectExtent l="0" t="0" r="0" b="0"/>
                                   <wp:docPr id="24" name="Picture 24">
-                                    <a:hlinkClick xmlns:a="http://schemas.openxmlformats.org/drawingml/2006/main" r:id="rId13"/>
+                                    <a:hlinkClick xmlns:a="http://schemas.openxmlformats.org/drawingml/2006/main" r:id="rId19"/>
                                   </wp:docPr>
                                   <wp:cNvGraphicFramePr>
                                     <a:graphicFrameLocks xmlns:a="http://schemas.openxmlformats.org/drawingml/2006/main" noChangeAspect="1"/>
@@ -2215,128 +3083,6 @@
                                       <pic:pic xmlns:pic="http://schemas.openxmlformats.org/drawingml/2006/picture">
                                         <pic:nvPicPr>
                                           <pic:cNvPr id="24" name="Picture 24">
-                                            <a:hlinkClick r:id="rId13"/>
-                                          </pic:cNvPr>
-                                          <pic:cNvPicPr>
-                                            <a:picLocks noChangeAspect="1" noChangeArrowheads="1"/>
-                                          </pic:cNvPicPr>
-                                        </pic:nvPicPr>
-                                        <pic:blipFill>
-                                          <a:blip r:embed="rId14">
-                                            <a:extLst>
-                                              <a:ext uri="{28A0092B-C50C-407E-A947-70E740481C1C}">
-                                                <a14:useLocalDpi xmlns:a14="http://schemas.microsoft.com/office/drawing/2010/main" val="0"/>
-                                              </a:ext>
-                                            </a:extLst>
-                                          </a:blip>
-                                          <a:srcRect/>
-                                          <a:stretch>
-                                            <a:fillRect/>
-                                          </a:stretch>
-                                        </pic:blipFill>
-                                        <pic:spPr bwMode="auto">
-                                          <a:xfrm>
-                                            <a:off x="0" y="0"/>
-                                            <a:ext cx="192024" cy="192024"/>
-                                          </a:xfrm>
-                                          <a:prstGeom prst="rect">
-                                            <a:avLst/>
-                                          </a:prstGeom>
-                                          <a:noFill/>
-                                          <a:ln>
-                                            <a:noFill/>
-                                          </a:ln>
-                                        </pic:spPr>
-                                      </pic:pic>
-                                    </a:graphicData>
-                                  </a:graphic>
-                                </wp:inline>
-                              </w:drawing>
-                            </w:r>
-                            <w:r>
-                              <w:rPr>
-                                <w:color w:val="FFFFFF" w:themeColor="background1"/>
-                                <w:sz w:val="24"/>
-                                <w:szCs w:val="24"/>
-                              </w:rPr>
-                              <w:t xml:space="preserve"> </w:t>
-                            </w:r>
-                            <w:hyperlink r:id="rId15" w:history="1">
-                              <w:r>
-                                <w:rPr>
-                                  <w:rStyle w:val="Hyperlink"/>
-                                  <w:color w:val="FFFFFF" w:themeColor="background1"/>
-                                  <w:sz w:val="24"/>
-                                  <w:szCs w:val="24"/>
-                                </w:rPr>
-                                <w:t>LinkedIn</w:t>
-                              </w:r>
-                            </w:hyperlink>
-                          </w:p>
-                          <w:p>
-                            <w:pPr>
-                              <w:rPr>
-                                <w:color w:val="FFFFFF" w:themeColor="background1"/>
-                                <w:sz w:val="24"/>
-                                <w:szCs w:val="24"/>
-                              </w:rPr>
-                            </w:pPr>
-                            <w:hyperlink r:id="rId16" w:history="1">
-                              <w:r>
-                                <w:pict w14:anchorId="1A2322DC">
-                                  <v:shape id="Picture 26" o:spid="_x0000_i1036" type="#_x0000_t75" style="width:15pt;height:15pt;visibility:visible;mso-wrap-style:square">
-                                    <v:imagedata r:id="rId17" o:title=""/>
-                                  </v:shape>
-                                </w:pict>
-                              </w:r>
-                            </w:hyperlink>
-                            <w:r>
-                              <w:rPr>
-                                <w:color w:val="FFFFFF" w:themeColor="background1"/>
-                                <w:sz w:val="24"/>
-                                <w:szCs w:val="24"/>
-                              </w:rPr>
-                              <w:t xml:space="preserve"> </w:t>
-                            </w:r>
-                            <w:hyperlink r:id="rId18" w:history="1">
-                              <w:r>
-                                <w:rPr>
-                                  <w:rStyle w:val="Hyperlink"/>
-                                  <w:color w:val="FFFFFF" w:themeColor="background1"/>
-                                  <w:sz w:val="24"/>
-                                  <w:szCs w:val="24"/>
-                                </w:rPr>
-                                <w:t>GitHub</w:t>
-                              </w:r>
-                            </w:hyperlink>
-                          </w:p>
-                          <w:p>
-                            <w:pPr>
-                              <w:rPr>
-                                <w:color w:val="FFFFFF" w:themeColor="background1"/>
-                                <w:sz w:val="24"/>
-                                <w:szCs w:val="24"/>
-                              </w:rPr>
-                            </w:pPr>
-                            <w:r>
-                              <w:rPr>
-                                <w:noProof/>
-                              </w:rPr>
-                              <w:drawing>
-                                <wp:inline distT="0" distB="0" distL="0" distR="0" wp14:anchorId="6C12198D" wp14:editId="3564B4FE">
-                                  <wp:extent cx="192024" cy="192024"/>
-                                  <wp:effectExtent l="0" t="0" r="0" b="0"/>
-                                  <wp:docPr id="27" name="Picture 27">
-                                    <a:hlinkClick xmlns:a="http://schemas.openxmlformats.org/drawingml/2006/main" r:id="rId19"/>
-                                  </wp:docPr>
-                                  <wp:cNvGraphicFramePr>
-                                    <a:graphicFrameLocks xmlns:a="http://schemas.openxmlformats.org/drawingml/2006/main" noChangeAspect="1"/>
-                                  </wp:cNvGraphicFramePr>
-                                  <a:graphic xmlns:a="http://schemas.openxmlformats.org/drawingml/2006/main">
-                                    <a:graphicData uri="http://schemas.openxmlformats.org/drawingml/2006/picture">
-                                      <pic:pic xmlns:pic="http://schemas.openxmlformats.org/drawingml/2006/picture">
-                                        <pic:nvPicPr>
-                                          <pic:cNvPr id="27" name="Picture 27">
                                             <a:hlinkClick r:id="rId19"/>
                                           </pic:cNvPr>
                                           <pic:cNvPicPr>
@@ -2391,7 +3137,7 @@
                                   <w:sz w:val="24"/>
                                   <w:szCs w:val="24"/>
                                 </w:rPr>
-                                <w:t>YouTube</w:t>
+                                <w:t>LinkedIn</w:t>
                               </w:r>
                             </w:hyperlink>
                           </w:p>
@@ -2403,16 +3149,53 @@
                                 <w:szCs w:val="24"/>
                               </w:rPr>
                             </w:pPr>
+                            <w:hyperlink r:id="rId22" w:history="1">
+                              <w:r>
+                                <w:pict w14:anchorId="1A2322DC">
+                                  <v:shape id="Picture 26" o:spid="_x0000_i1036" type="#_x0000_t75" style="width:15pt;height:15pt;visibility:visible;mso-wrap-style:square">
+                                    <v:imagedata r:id="rId23" o:title=""/>
+                                  </v:shape>
+                                </w:pict>
+                              </w:r>
+                            </w:hyperlink>
+                            <w:r>
+                              <w:rPr>
+                                <w:color w:val="FFFFFF" w:themeColor="background1"/>
+                                <w:sz w:val="24"/>
+                                <w:szCs w:val="24"/>
+                              </w:rPr>
+                              <w:t xml:space="preserve"> </w:t>
+                            </w:r>
+                            <w:hyperlink r:id="rId24" w:history="1">
+                              <w:r>
+                                <w:rPr>
+                                  <w:rStyle w:val="Hyperlink"/>
+                                  <w:color w:val="FFFFFF" w:themeColor="background1"/>
+                                  <w:sz w:val="24"/>
+                                  <w:szCs w:val="24"/>
+                                </w:rPr>
+                                <w:t>GitHub</w:t>
+                              </w:r>
+                            </w:hyperlink>
+                          </w:p>
+                          <w:p>
+                            <w:pPr>
+                              <w:rPr>
+                                <w:color w:val="FFFFFF" w:themeColor="background1"/>
+                                <w:sz w:val="24"/>
+                                <w:szCs w:val="24"/>
+                              </w:rPr>
+                            </w:pPr>
                             <w:r>
                               <w:rPr>
                                 <w:noProof/>
                               </w:rPr>
                               <w:drawing>
-                                <wp:inline distT="0" distB="0" distL="0" distR="0" wp14:anchorId="211E1B93" wp14:editId="40FFEE45">
+                                <wp:inline distT="0" distB="0" distL="0" distR="0" wp14:anchorId="6C12198D" wp14:editId="3564B4FE">
                                   <wp:extent cx="192024" cy="192024"/>
                                   <wp:effectExtent l="0" t="0" r="0" b="0"/>
-                                  <wp:docPr id="29" name="Picture 29">
-                                    <a:hlinkClick xmlns:a="http://schemas.openxmlformats.org/drawingml/2006/main" r:id="rId22"/>
+                                  <wp:docPr id="27" name="Picture 27">
+                                    <a:hlinkClick xmlns:a="http://schemas.openxmlformats.org/drawingml/2006/main" r:id="rId25"/>
                                   </wp:docPr>
                                   <wp:cNvGraphicFramePr>
                                     <a:graphicFrameLocks xmlns:a="http://schemas.openxmlformats.org/drawingml/2006/main" noChangeAspect="1"/>
@@ -2421,15 +3204,15 @@
                                     <a:graphicData uri="http://schemas.openxmlformats.org/drawingml/2006/picture">
                                       <pic:pic xmlns:pic="http://schemas.openxmlformats.org/drawingml/2006/picture">
                                         <pic:nvPicPr>
-                                          <pic:cNvPr id="29" name="Picture 29">
-                                            <a:hlinkClick r:id="rId22"/>
+                                          <pic:cNvPr id="27" name="Picture 27">
+                                            <a:hlinkClick r:id="rId25"/>
                                           </pic:cNvPr>
                                           <pic:cNvPicPr>
                                             <a:picLocks noChangeAspect="1" noChangeArrowheads="1"/>
                                           </pic:cNvPicPr>
                                         </pic:nvPicPr>
                                         <pic:blipFill>
-                                          <a:blip r:embed="rId23">
+                                          <a:blip r:embed="rId26">
                                             <a:extLst>
                                               <a:ext uri="{28A0092B-C50C-407E-A947-70E740481C1C}">
                                                 <a14:useLocalDpi xmlns:a14="http://schemas.microsoft.com/office/drawing/2010/main" val="0"/>
@@ -2468,7 +3251,92 @@
                               </w:rPr>
                               <w:t xml:space="preserve"> </w:t>
                             </w:r>
-                            <w:hyperlink r:id="rId24" w:history="1">
+                            <w:hyperlink r:id="rId27" w:history="1">
+                              <w:r>
+                                <w:rPr>
+                                  <w:rStyle w:val="Hyperlink"/>
+                                  <w:color w:val="FFFFFF" w:themeColor="background1"/>
+                                  <w:sz w:val="24"/>
+                                  <w:szCs w:val="24"/>
+                                </w:rPr>
+                                <w:t>YouTube</w:t>
+                              </w:r>
+                            </w:hyperlink>
+                          </w:p>
+                          <w:p>
+                            <w:pPr>
+                              <w:rPr>
+                                <w:color w:val="FFFFFF" w:themeColor="background1"/>
+                                <w:sz w:val="24"/>
+                                <w:szCs w:val="24"/>
+                              </w:rPr>
+                            </w:pPr>
+                            <w:r>
+                              <w:rPr>
+                                <w:noProof/>
+                              </w:rPr>
+                              <w:drawing>
+                                <wp:inline distT="0" distB="0" distL="0" distR="0" wp14:anchorId="211E1B93" wp14:editId="40FFEE45">
+                                  <wp:extent cx="192024" cy="192024"/>
+                                  <wp:effectExtent l="0" t="0" r="0" b="0"/>
+                                  <wp:docPr id="29" name="Picture 29">
+                                    <a:hlinkClick xmlns:a="http://schemas.openxmlformats.org/drawingml/2006/main" r:id="rId5"/>
+                                  </wp:docPr>
+                                  <wp:cNvGraphicFramePr>
+                                    <a:graphicFrameLocks xmlns:a="http://schemas.openxmlformats.org/drawingml/2006/main" noChangeAspect="1"/>
+                                  </wp:cNvGraphicFramePr>
+                                  <a:graphic xmlns:a="http://schemas.openxmlformats.org/drawingml/2006/main">
+                                    <a:graphicData uri="http://schemas.openxmlformats.org/drawingml/2006/picture">
+                                      <pic:pic xmlns:pic="http://schemas.openxmlformats.org/drawingml/2006/picture">
+                                        <pic:nvPicPr>
+                                          <pic:cNvPr id="29" name="Picture 29">
+                                            <a:hlinkClick r:id="rId5"/>
+                                          </pic:cNvPr>
+                                          <pic:cNvPicPr>
+                                            <a:picLocks noChangeAspect="1" noChangeArrowheads="1"/>
+                                          </pic:cNvPicPr>
+                                        </pic:nvPicPr>
+                                        <pic:blipFill>
+                                          <a:blip r:embed="rId28">
+                                            <a:extLst>
+                                              <a:ext uri="{28A0092B-C50C-407E-A947-70E740481C1C}">
+                                                <a14:useLocalDpi xmlns:a14="http://schemas.microsoft.com/office/drawing/2010/main" val="0"/>
+                                              </a:ext>
+                                            </a:extLst>
+                                          </a:blip>
+                                          <a:srcRect/>
+                                          <a:stretch>
+                                            <a:fillRect/>
+                                          </a:stretch>
+                                        </pic:blipFill>
+                                        <pic:spPr bwMode="auto">
+                                          <a:xfrm>
+                                            <a:off x="0" y="0"/>
+                                            <a:ext cx="192024" cy="192024"/>
+                                          </a:xfrm>
+                                          <a:prstGeom prst="rect">
+                                            <a:avLst/>
+                                          </a:prstGeom>
+                                          <a:noFill/>
+                                          <a:ln>
+                                            <a:noFill/>
+                                          </a:ln>
+                                        </pic:spPr>
+                                      </pic:pic>
+                                    </a:graphicData>
+                                  </a:graphic>
+                                </wp:inline>
+                              </w:drawing>
+                            </w:r>
+                            <w:r>
+                              <w:rPr>
+                                <w:color w:val="FFFFFF" w:themeColor="background1"/>
+                                <w:sz w:val="24"/>
+                                <w:szCs w:val="24"/>
+                              </w:rPr>
+                              <w:t xml:space="preserve"> </w:t>
+                            </w:r>
+                            <w:hyperlink r:id="rId29" w:history="1">
                               <w:r>
                                 <w:rPr>
                                   <w:rStyle w:val="Hyperlink"/>
@@ -2502,7 +3370,7 @@
           </mc:Choice>
           <mc:Fallback>
             <w:pict>
-              <v:shape w14:anchorId="22E6A011" id="Text Box 11" o:spid="_x0000_s1031" type="#_x0000_t202" style="position:absolute;margin-left:-63.75pt;margin-top:186pt;width:184.5pt;height:254.25pt;z-index:251663360;visibility:visible;mso-wrap-style:square;mso-width-percent:0;mso-height-percent:0;mso-wrap-distance-left:9pt;mso-wrap-distance-top:0;mso-wrap-distance-right:9pt;mso-wrap-distance-bottom:0;mso-position-horizontal:absolute;mso-position-horizontal-relative:text;mso-position-vertical:absolute;mso-position-vertical-relative:text;mso-width-percent:0;mso-height-percent:0;mso-width-relative:margin;mso-height-relative:margin;v-text-anchor:top" o:gfxdata="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" filled="f" stroked="f" strokeweight=".5pt">
+              <v:shape w14:anchorId="22E6A011" id="Text Box 11" o:spid="_x0000_s1033" type="#_x0000_t202" style="position:absolute;margin-left:-63.75pt;margin-top:186pt;width:184.5pt;height:254.25pt;z-index:251663360;visibility:visible;mso-wrap-style:square;mso-width-percent:0;mso-height-percent:0;mso-wrap-distance-left:9pt;mso-wrap-distance-top:0;mso-wrap-distance-right:9pt;mso-wrap-distance-bottom:0;mso-position-horizontal:absolute;mso-position-horizontal-relative:text;mso-position-vertical:absolute;mso-position-vertical-relative:text;mso-width-percent:0;mso-height-percent:0;mso-width-relative:margin;mso-height-relative:margin;v-text-anchor:top" o:gfxdata="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" filled="f" stroked="f" strokeweight=".5pt">
                 <v:textbox>
                   <w:txbxContent>
                     <w:p>
@@ -2537,7 +3405,7 @@
                       <w:r>
                         <w:pict w14:anchorId="7D5B8700">
                           <v:shape id="Picture 1" o:spid="_x0000_i1030" type="#_x0000_t75" style="width:16.5pt;height:16.5pt;visibility:visible;mso-wrap-style:square" o:bullet="t">
-                            <v:imagedata r:id="rId6" o:title=""/>
+                            <v:imagedata r:id="rId12" o:title=""/>
                           </v:shape>
                         </w:pict>
                       </w:r>
@@ -2561,7 +3429,7 @@
                       <w:r>
                         <w:pict w14:anchorId="78DF30C2">
                           <v:shape id="Picture 2" o:spid="_x0000_i1032" type="#_x0000_t75" style="width:16.5pt;height:16.5pt;visibility:visible;mso-wrap-style:square">
-                            <v:imagedata r:id="rId7" o:title=""/>
+                            <v:imagedata r:id="rId13" o:title=""/>
                           </v:shape>
                         </w:pict>
                       </w:r>
@@ -2573,7 +3441,7 @@
                         </w:rPr>
                         <w:t xml:space="preserve"> </w:t>
                       </w:r>
-                      <w:hyperlink r:id="rId25" w:history="1">
+                      <w:hyperlink r:id="rId30" w:history="1">
                         <w:r>
                           <w:rPr>
                             <w:rStyle w:val="Hyperlink"/>
@@ -2597,7 +3465,7 @@
                       <w:r>
                         <w:pict w14:anchorId="16491E02">
                           <v:shape id="Picture 5" o:spid="_x0000_i1034" type="#_x0000_t75" style="width:16.5pt;height:16.5pt;visibility:visible;mso-wrap-style:square">
-                            <v:imagedata r:id="rId9" o:title=""/>
+                            <v:imagedata r:id="rId15" o:title=""/>
                           </v:shape>
                         </w:pict>
                       </w:r>
@@ -2627,7 +3495,7 @@
                             <wp:extent cx="192024" cy="192024"/>
                             <wp:effectExtent l="0" t="0" r="0" b="0"/>
                             <wp:docPr id="23" name="Picture 23">
-                              <a:hlinkClick xmlns:a="http://schemas.openxmlformats.org/drawingml/2006/main" r:id="rId12"/>
+                              <a:hlinkClick xmlns:a="http://schemas.openxmlformats.org/drawingml/2006/main" r:id="rId18"/>
                             </wp:docPr>
                             <wp:cNvGraphicFramePr>
                               <a:graphicFrameLocks xmlns:a="http://schemas.openxmlformats.org/drawingml/2006/main" noChangeAspect="1"/>
@@ -2637,14 +3505,14 @@
                                 <pic:pic xmlns:pic="http://schemas.openxmlformats.org/drawingml/2006/picture">
                                   <pic:nvPicPr>
                                     <pic:cNvPr id="23" name="Picture 23">
-                                      <a:hlinkClick r:id="rId12"/>
+                                      <a:hlinkClick r:id="rId18"/>
                                     </pic:cNvPr>
                                     <pic:cNvPicPr>
                                       <a:picLocks noChangeAspect="1" noChangeArrowheads="1"/>
                                     </pic:cNvPicPr>
                                   </pic:nvPicPr>
                                   <pic:blipFill>
-                                    <a:blip r:embed="rId11">
+                                    <a:blip r:embed="rId17">
                                       <a:extLst>
                                         <a:ext uri="{28A0092B-C50C-407E-A947-70E740481C1C}">
                                           <a14:useLocalDpi xmlns:a14="http://schemas.microsoft.com/office/drawing/2010/main" val="0"/>
@@ -2683,7 +3551,7 @@
                         </w:rPr>
                         <w:t xml:space="preserve"> </w:t>
                       </w:r>
-                      <w:hyperlink r:id="rId26" w:history="1">
+                      <w:hyperlink r:id="rId31" w:history="1">
                         <w:r>
                           <w:rPr>
                             <w:rStyle w:val="Hyperlink"/>
@@ -2713,7 +3581,7 @@
                             <wp:extent cx="192024" cy="192024"/>
                             <wp:effectExtent l="0" t="0" r="0" b="0"/>
                             <wp:docPr id="24" name="Picture 24">
-                              <a:hlinkClick xmlns:a="http://schemas.openxmlformats.org/drawingml/2006/main" r:id="rId15"/>
+                              <a:hlinkClick xmlns:a="http://schemas.openxmlformats.org/drawingml/2006/main" r:id="rId21"/>
                             </wp:docPr>
                             <wp:cNvGraphicFramePr>
                               <a:graphicFrameLocks xmlns:a="http://schemas.openxmlformats.org/drawingml/2006/main" noChangeAspect="1"/>
@@ -2723,129 +3591,7 @@
                                 <pic:pic xmlns:pic="http://schemas.openxmlformats.org/drawingml/2006/picture">
                                   <pic:nvPicPr>
                                     <pic:cNvPr id="24" name="Picture 24">
-                                      <a:hlinkClick r:id="rId15"/>
-                                    </pic:cNvPr>
-                                    <pic:cNvPicPr>
-                                      <a:picLocks noChangeAspect="1" noChangeArrowheads="1"/>
-                                    </pic:cNvPicPr>
-                                  </pic:nvPicPr>
-                                  <pic:blipFill>
-                                    <a:blip r:embed="rId14">
-                                      <a:extLst>
-                                        <a:ext uri="{28A0092B-C50C-407E-A947-70E740481C1C}">
-                                          <a14:useLocalDpi xmlns:a14="http://schemas.microsoft.com/office/drawing/2010/main" val="0"/>
-                                        </a:ext>
-                                      </a:extLst>
-                                    </a:blip>
-                                    <a:srcRect/>
-                                    <a:stretch>
-                                      <a:fillRect/>
-                                    </a:stretch>
-                                  </pic:blipFill>
-                                  <pic:spPr bwMode="auto">
-                                    <a:xfrm>
-                                      <a:off x="0" y="0"/>
-                                      <a:ext cx="192024" cy="192024"/>
-                                    </a:xfrm>
-                                    <a:prstGeom prst="rect">
-                                      <a:avLst/>
-                                    </a:prstGeom>
-                                    <a:noFill/>
-                                    <a:ln>
-                                      <a:noFill/>
-                                    </a:ln>
-                                  </pic:spPr>
-                                </pic:pic>
-                              </a:graphicData>
-                            </a:graphic>
-                          </wp:inline>
-                        </w:drawing>
-                      </w:r>
-                      <w:r>
-                        <w:rPr>
-                          <w:color w:val="FFFFFF" w:themeColor="background1"/>
-                          <w:sz w:val="24"/>
-                          <w:szCs w:val="24"/>
-                        </w:rPr>
-                        <w:t xml:space="preserve"> </w:t>
-                      </w:r>
-                      <w:hyperlink r:id="rId27" w:history="1">
-                        <w:r>
-                          <w:rPr>
-                            <w:rStyle w:val="Hyperlink"/>
-                            <w:color w:val="FFFFFF" w:themeColor="background1"/>
-                            <w:sz w:val="24"/>
-                            <w:szCs w:val="24"/>
-                          </w:rPr>
-                          <w:t>LinkedIn</w:t>
-                        </w:r>
-                      </w:hyperlink>
-                    </w:p>
-                    <w:p>
-                      <w:pPr>
-                        <w:rPr>
-                          <w:color w:val="FFFFFF" w:themeColor="background1"/>
-                          <w:sz w:val="24"/>
-                          <w:szCs w:val="24"/>
-                        </w:rPr>
-                      </w:pPr>
-                      <w:hyperlink r:id="rId28" w:history="1">
-                        <w:r>
-                          <w:pict w14:anchorId="1A2322DC">
-                            <v:shape id="Picture 26" o:spid="_x0000_i1036" type="#_x0000_t75" style="width:15pt;height:15pt;visibility:visible;mso-wrap-style:square">
-                              <v:imagedata r:id="rId17" o:title=""/>
-                            </v:shape>
-                          </w:pict>
-                        </w:r>
-                      </w:hyperlink>
-                      <w:r>
-                        <w:rPr>
-                          <w:color w:val="FFFFFF" w:themeColor="background1"/>
-                          <w:sz w:val="24"/>
-                          <w:szCs w:val="24"/>
-                        </w:rPr>
-                        <w:t xml:space="preserve"> </w:t>
-                      </w:r>
-                      <w:hyperlink r:id="rId29" w:history="1">
-                        <w:r>
-                          <w:rPr>
-                            <w:rStyle w:val="Hyperlink"/>
-                            <w:color w:val="FFFFFF" w:themeColor="background1"/>
-                            <w:sz w:val="24"/>
-                            <w:szCs w:val="24"/>
-                          </w:rPr>
-                          <w:t>GitHub</w:t>
-                        </w:r>
-                      </w:hyperlink>
-                    </w:p>
-                    <w:p>
-                      <w:pPr>
-                        <w:rPr>
-                          <w:color w:val="FFFFFF" w:themeColor="background1"/>
-                          <w:sz w:val="24"/>
-                          <w:szCs w:val="24"/>
-                        </w:rPr>
-                      </w:pPr>
-                      <w:r>
-                        <w:rPr>
-                          <w:noProof/>
-                        </w:rPr>
-                        <w:drawing>
-                          <wp:inline distT="0" distB="0" distL="0" distR="0" wp14:anchorId="6C12198D" wp14:editId="3564B4FE">
-                            <wp:extent cx="192024" cy="192024"/>
-                            <wp:effectExtent l="0" t="0" r="0" b="0"/>
-                            <wp:docPr id="27" name="Picture 27">
-                              <a:hlinkClick xmlns:a="http://schemas.openxmlformats.org/drawingml/2006/main" r:id="rId19"/>
-                            </wp:docPr>
-                            <wp:cNvGraphicFramePr>
-                              <a:graphicFrameLocks xmlns:a="http://schemas.openxmlformats.org/drawingml/2006/main" noChangeAspect="1"/>
-                            </wp:cNvGraphicFramePr>
-                            <a:graphic xmlns:a="http://schemas.openxmlformats.org/drawingml/2006/main">
-                              <a:graphicData uri="http://schemas.openxmlformats.org/drawingml/2006/picture">
-                                <pic:pic xmlns:pic="http://schemas.openxmlformats.org/drawingml/2006/picture">
-                                  <pic:nvPicPr>
-                                    <pic:cNvPr id="27" name="Picture 27">
-                                      <a:hlinkClick r:id="rId19"/>
+                                      <a:hlinkClick r:id="rId21"/>
                                     </pic:cNvPr>
                                     <pic:cNvPicPr>
                                       <a:picLocks noChangeAspect="1" noChangeArrowheads="1"/>
@@ -2891,7 +3637,7 @@
                         </w:rPr>
                         <w:t xml:space="preserve"> </w:t>
                       </w:r>
-                      <w:hyperlink r:id="rId30" w:history="1">
+                      <w:hyperlink r:id="rId32" w:history="1">
                         <w:r>
                           <w:rPr>
                             <w:rStyle w:val="Hyperlink"/>
@@ -2899,7 +3645,7 @@
                             <w:sz w:val="24"/>
                             <w:szCs w:val="24"/>
                           </w:rPr>
-                          <w:t>YouTube</w:t>
+                          <w:t>LinkedIn</w:t>
                         </w:r>
                       </w:hyperlink>
                     </w:p>
@@ -2911,16 +3657,53 @@
                           <w:szCs w:val="24"/>
                         </w:rPr>
                       </w:pPr>
+                      <w:hyperlink r:id="rId33" w:history="1">
+                        <w:r>
+                          <w:pict w14:anchorId="1A2322DC">
+                            <v:shape id="Picture 26" o:spid="_x0000_i1036" type="#_x0000_t75" style="width:15pt;height:15pt;visibility:visible;mso-wrap-style:square">
+                              <v:imagedata r:id="rId23" o:title=""/>
+                            </v:shape>
+                          </w:pict>
+                        </w:r>
+                      </w:hyperlink>
+                      <w:r>
+                        <w:rPr>
+                          <w:color w:val="FFFFFF" w:themeColor="background1"/>
+                          <w:sz w:val="24"/>
+                          <w:szCs w:val="24"/>
+                        </w:rPr>
+                        <w:t xml:space="preserve"> </w:t>
+                      </w:r>
+                      <w:hyperlink r:id="rId34" w:history="1">
+                        <w:r>
+                          <w:rPr>
+                            <w:rStyle w:val="Hyperlink"/>
+                            <w:color w:val="FFFFFF" w:themeColor="background1"/>
+                            <w:sz w:val="24"/>
+                            <w:szCs w:val="24"/>
+                          </w:rPr>
+                          <w:t>GitHub</w:t>
+                        </w:r>
+                      </w:hyperlink>
+                    </w:p>
+                    <w:p>
+                      <w:pPr>
+                        <w:rPr>
+                          <w:color w:val="FFFFFF" w:themeColor="background1"/>
+                          <w:sz w:val="24"/>
+                          <w:szCs w:val="24"/>
+                        </w:rPr>
+                      </w:pPr>
                       <w:r>
                         <w:rPr>
                           <w:noProof/>
                         </w:rPr>
                         <w:drawing>
-                          <wp:inline distT="0" distB="0" distL="0" distR="0" wp14:anchorId="211E1B93" wp14:editId="40FFEE45">
+                          <wp:inline distT="0" distB="0" distL="0" distR="0" wp14:anchorId="6C12198D" wp14:editId="3564B4FE">
                             <wp:extent cx="192024" cy="192024"/>
                             <wp:effectExtent l="0" t="0" r="0" b="0"/>
-                            <wp:docPr id="29" name="Picture 29">
-                              <a:hlinkClick xmlns:a="http://schemas.openxmlformats.org/drawingml/2006/main" r:id="rId24"/>
+                            <wp:docPr id="27" name="Picture 27">
+                              <a:hlinkClick xmlns:a="http://schemas.openxmlformats.org/drawingml/2006/main" r:id="rId25"/>
                             </wp:docPr>
                             <wp:cNvGraphicFramePr>
                               <a:graphicFrameLocks xmlns:a="http://schemas.openxmlformats.org/drawingml/2006/main" noChangeAspect="1"/>
@@ -2929,15 +3712,15 @@
                               <a:graphicData uri="http://schemas.openxmlformats.org/drawingml/2006/picture">
                                 <pic:pic xmlns:pic="http://schemas.openxmlformats.org/drawingml/2006/picture">
                                   <pic:nvPicPr>
-                                    <pic:cNvPr id="29" name="Picture 29">
-                                      <a:hlinkClick r:id="rId24"/>
+                                    <pic:cNvPr id="27" name="Picture 27">
+                                      <a:hlinkClick r:id="rId25"/>
                                     </pic:cNvPr>
                                     <pic:cNvPicPr>
                                       <a:picLocks noChangeAspect="1" noChangeArrowheads="1"/>
                                     </pic:cNvPicPr>
                                   </pic:nvPicPr>
                                   <pic:blipFill>
-                                    <a:blip r:embed="rId23">
+                                    <a:blip r:embed="rId26">
                                       <a:extLst>
                                         <a:ext uri="{28A0092B-C50C-407E-A947-70E740481C1C}">
                                           <a14:useLocalDpi xmlns:a14="http://schemas.microsoft.com/office/drawing/2010/main" val="0"/>
@@ -2976,7 +3759,92 @@
                         </w:rPr>
                         <w:t xml:space="preserve"> </w:t>
                       </w:r>
-                      <w:hyperlink r:id="rId31" w:history="1">
+                      <w:hyperlink r:id="rId35" w:history="1">
+                        <w:r>
+                          <w:rPr>
+                            <w:rStyle w:val="Hyperlink"/>
+                            <w:color w:val="FFFFFF" w:themeColor="background1"/>
+                            <w:sz w:val="24"/>
+                            <w:szCs w:val="24"/>
+                          </w:rPr>
+                          <w:t>YouTube</w:t>
+                        </w:r>
+                      </w:hyperlink>
+                    </w:p>
+                    <w:p>
+                      <w:pPr>
+                        <w:rPr>
+                          <w:color w:val="FFFFFF" w:themeColor="background1"/>
+                          <w:sz w:val="24"/>
+                          <w:szCs w:val="24"/>
+                        </w:rPr>
+                      </w:pPr>
+                      <w:r>
+                        <w:rPr>
+                          <w:noProof/>
+                        </w:rPr>
+                        <w:drawing>
+                          <wp:inline distT="0" distB="0" distL="0" distR="0" wp14:anchorId="211E1B93" wp14:editId="40FFEE45">
+                            <wp:extent cx="192024" cy="192024"/>
+                            <wp:effectExtent l="0" t="0" r="0" b="0"/>
+                            <wp:docPr id="29" name="Picture 29">
+                              <a:hlinkClick xmlns:a="http://schemas.openxmlformats.org/drawingml/2006/main" r:id="rId29"/>
+                            </wp:docPr>
+                            <wp:cNvGraphicFramePr>
+                              <a:graphicFrameLocks xmlns:a="http://schemas.openxmlformats.org/drawingml/2006/main" noChangeAspect="1"/>
+                            </wp:cNvGraphicFramePr>
+                            <a:graphic xmlns:a="http://schemas.openxmlformats.org/drawingml/2006/main">
+                              <a:graphicData uri="http://schemas.openxmlformats.org/drawingml/2006/picture">
+                                <pic:pic xmlns:pic="http://schemas.openxmlformats.org/drawingml/2006/picture">
+                                  <pic:nvPicPr>
+                                    <pic:cNvPr id="29" name="Picture 29">
+                                      <a:hlinkClick r:id="rId29"/>
+                                    </pic:cNvPr>
+                                    <pic:cNvPicPr>
+                                      <a:picLocks noChangeAspect="1" noChangeArrowheads="1"/>
+                                    </pic:cNvPicPr>
+                                  </pic:nvPicPr>
+                                  <pic:blipFill>
+                                    <a:blip r:embed="rId28">
+                                      <a:extLst>
+                                        <a:ext uri="{28A0092B-C50C-407E-A947-70E740481C1C}">
+                                          <a14:useLocalDpi xmlns:a14="http://schemas.microsoft.com/office/drawing/2010/main" val="0"/>
+                                        </a:ext>
+                                      </a:extLst>
+                                    </a:blip>
+                                    <a:srcRect/>
+                                    <a:stretch>
+                                      <a:fillRect/>
+                                    </a:stretch>
+                                  </pic:blipFill>
+                                  <pic:spPr bwMode="auto">
+                                    <a:xfrm>
+                                      <a:off x="0" y="0"/>
+                                      <a:ext cx="192024" cy="192024"/>
+                                    </a:xfrm>
+                                    <a:prstGeom prst="rect">
+                                      <a:avLst/>
+                                    </a:prstGeom>
+                                    <a:noFill/>
+                                    <a:ln>
+                                      <a:noFill/>
+                                    </a:ln>
+                                  </pic:spPr>
+                                </pic:pic>
+                              </a:graphicData>
+                            </a:graphic>
+                          </wp:inline>
+                        </w:drawing>
+                      </w:r>
+                      <w:r>
+                        <w:rPr>
+                          <w:color w:val="FFFFFF" w:themeColor="background1"/>
+                          <w:sz w:val="24"/>
+                          <w:szCs w:val="24"/>
+                        </w:rPr>
+                        <w:t xml:space="preserve"> </w:t>
+                      </w:r>
+                      <w:hyperlink r:id="rId36" w:history="1">
                         <w:r>
                           <w:rPr>
                             <w:rStyle w:val="Hyperlink"/>
@@ -2988,783 +3856,6 @@
                         </w:r>
                       </w:hyperlink>
                     </w:p>
-                  </w:txbxContent>
-                </v:textbox>
-              </v:shape>
-            </w:pict>
-          </mc:Fallback>
-        </mc:AlternateContent>
-      </w:r>
-      <w:r>
-        <w:rPr>
-          <w:noProof/>
-        </w:rPr>
-        <mc:AlternateContent>
-          <mc:Choice Requires="wps">
-            <w:drawing>
-              <wp:anchor distT="0" distB="0" distL="114300" distR="114300" simplePos="0" relativeHeight="251664384" behindDoc="0" locked="0" layoutInCell="1" allowOverlap="1" wp14:anchorId="6A221CA8" wp14:editId="66B935C8">
-                <wp:simplePos x="0" y="0"/>
-                <wp:positionH relativeFrom="column">
-                  <wp:posOffset>1647825</wp:posOffset>
-                </wp:positionH>
-                <wp:positionV relativeFrom="paragraph">
-                  <wp:posOffset>-571500</wp:posOffset>
-                </wp:positionV>
-                <wp:extent cx="4610100" cy="1873250"/>
-                <wp:effectExtent l="0" t="0" r="0" b="0"/>
-                <wp:wrapNone/>
-                <wp:docPr id="15" name="Text Box 15"/>
-                <wp:cNvGraphicFramePr/>
-                <a:graphic xmlns:a="http://schemas.openxmlformats.org/drawingml/2006/main">
-                  <a:graphicData uri="http://schemas.microsoft.com/office/word/2010/wordprocessingShape">
-                    <wps:wsp>
-                      <wps:cNvSpPr txBox="1"/>
-                      <wps:spPr>
-                        <a:xfrm>
-                          <a:off x="0" y="0"/>
-                          <a:ext cx="4610100" cy="1873250"/>
-                        </a:xfrm>
-                        <a:prstGeom prst="rect">
-                          <a:avLst/>
-                        </a:prstGeom>
-                        <a:noFill/>
-                        <a:ln w="6350">
-                          <a:noFill/>
-                        </a:ln>
-                      </wps:spPr>
-                      <wps:txbx>
-                        <w:txbxContent>
-                          <w:p>
-                            <w:pPr>
-                              <w:rPr>
-                                <w:b/>
-                                <w:sz w:val="40"/>
-                                <w:szCs w:val="40"/>
-                                <w:u w:val="single"/>
-                              </w:rPr>
-                            </w:pPr>
-                            <w:r>
-                              <w:rPr>
-                                <w:b/>
-                                <w:sz w:val="40"/>
-                                <w:szCs w:val="40"/>
-                                <w:u w:val="single"/>
-                              </w:rPr>
-                              <w:t>Summary</w:t>
-                            </w:r>
-                          </w:p>
-                          <w:p>
-                            <w:pPr>
-                              <w:spacing w:line="240" w:lineRule="auto"/>
-                              <w:rPr>
-                                <w:sz w:val="28"/>
-                                <w:szCs w:val="28"/>
-                              </w:rPr>
-                            </w:pPr>
-                            <w:r>
-                              <w:rPr>
-                                <w:sz w:val="28"/>
-                                <w:szCs w:val="28"/>
-                              </w:rPr>
-                              <w:t>Software developer with 2</w:t>
-                            </w:r>
-                            <w:r>
-                              <w:rPr>
-                                <w:sz w:val="28"/>
-                                <w:szCs w:val="28"/>
-                              </w:rPr>
-                              <w:t>+</w:t>
-                            </w:r>
-                            <w:r>
-                              <w:rPr>
-                                <w:sz w:val="28"/>
-                                <w:szCs w:val="28"/>
-                              </w:rPr>
-                              <w:t xml:space="preserve"> years of experience. Working in Web develop</w:t>
-                            </w:r>
-                            <w:r>
-                              <w:rPr>
-                                <w:sz w:val="28"/>
-                                <w:szCs w:val="28"/>
-                              </w:rPr>
-                              <w:t xml:space="preserve">ment. Skilled in </w:t>
-                            </w:r>
-                            <w:r>
-                              <w:rPr>
-                                <w:sz w:val="28"/>
-                                <w:szCs w:val="28"/>
-                              </w:rPr>
-                              <w:t>Python,</w:t>
-                            </w:r>
-                            <w:r>
-                              <w:rPr>
-                                <w:sz w:val="28"/>
-                                <w:szCs w:val="28"/>
-                              </w:rPr>
-                              <w:t xml:space="preserve"> HTML, CSS,</w:t>
-                            </w:r>
-                            <w:r>
-                              <w:rPr>
-                                <w:sz w:val="28"/>
-                                <w:szCs w:val="28"/>
-                              </w:rPr>
-                              <w:t xml:space="preserve"> Vanilla</w:t>
-                            </w:r>
-                            <w:r>
-                              <w:rPr>
-                                <w:sz w:val="28"/>
-                                <w:szCs w:val="28"/>
-                              </w:rPr>
-                              <w:t xml:space="preserve"> JS</w:t>
-                            </w:r>
-                            <w:r>
-                              <w:rPr>
-                                <w:sz w:val="28"/>
-                                <w:szCs w:val="28"/>
-                              </w:rPr>
-                              <w:t>,</w:t>
-                            </w:r>
-                            <w:r>
-                              <w:rPr>
-                                <w:sz w:val="28"/>
-                                <w:szCs w:val="28"/>
-                              </w:rPr>
-                              <w:t xml:space="preserve"> React JS, Node JS, MongoDB, Express JS,</w:t>
-                            </w:r>
-                            <w:r>
-                              <w:rPr>
-                                <w:sz w:val="28"/>
-                                <w:szCs w:val="28"/>
-                              </w:rPr>
-                              <w:t xml:space="preserve"> SQL,</w:t>
-                            </w:r>
-                            <w:r>
-                              <w:rPr>
-                                <w:sz w:val="28"/>
-                                <w:szCs w:val="28"/>
-                              </w:rPr>
-                              <w:t xml:space="preserve"> etc. Always interested to learn new Tech.</w:t>
-                            </w:r>
-                          </w:p>
-                          <w:p/>
-                        </w:txbxContent>
-                      </wps:txbx>
-                      <wps:bodyPr rot="0" spcFirstLastPara="0" vertOverflow="overflow" horzOverflow="overflow" vert="horz" wrap="square" lIns="91440" tIns="45720" rIns="91440" bIns="45720" numCol="1" spcCol="0" rtlCol="0" fromWordArt="0" anchor="t" anchorCtr="0" forceAA="0" compatLnSpc="1">
-                        <a:prstTxWarp prst="textNoShape">
-                          <a:avLst/>
-                        </a:prstTxWarp>
-                        <a:noAutofit/>
-                      </wps:bodyPr>
-                    </wps:wsp>
-                  </a:graphicData>
-                </a:graphic>
-                <wp14:sizeRelH relativeFrom="margin">
-                  <wp14:pctWidth>0</wp14:pctWidth>
-                </wp14:sizeRelH>
-              </wp:anchor>
-            </w:drawing>
-          </mc:Choice>
-          <mc:Fallback>
-            <w:pict>
-              <v:shape w14:anchorId="6A221CA8" id="Text Box 15" o:spid="_x0000_s1032" type="#_x0000_t202" style="position:absolute;margin-left:129.75pt;margin-top:-45pt;width:363pt;height:147.5pt;z-index:251664384;visibility:visible;mso-wrap-style:square;mso-width-percent:0;mso-wrap-distance-left:9pt;mso-wrap-distance-top:0;mso-wrap-distance-right:9pt;mso-wrap-distance-bottom:0;mso-position-horizontal:absolute;mso-position-horizontal-relative:text;mso-position-vertical:absolute;mso-position-vertical-relative:text;mso-width-percent:0;mso-width-relative:margin;v-text-anchor:top" o:gfxdata="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" filled="f" stroked="f" strokeweight=".5pt">
-                <v:textbox>
-                  <w:txbxContent>
-                    <w:p>
-                      <w:pPr>
-                        <w:rPr>
-                          <w:b/>
-                          <w:sz w:val="40"/>
-                          <w:szCs w:val="40"/>
-                          <w:u w:val="single"/>
-                        </w:rPr>
-                      </w:pPr>
-                      <w:r>
-                        <w:rPr>
-                          <w:b/>
-                          <w:sz w:val="40"/>
-                          <w:szCs w:val="40"/>
-                          <w:u w:val="single"/>
-                        </w:rPr>
-                        <w:t>Summary</w:t>
-                      </w:r>
-                    </w:p>
-                    <w:p>
-                      <w:pPr>
-                        <w:spacing w:line="240" w:lineRule="auto"/>
-                        <w:rPr>
-                          <w:sz w:val="28"/>
-                          <w:szCs w:val="28"/>
-                        </w:rPr>
-                      </w:pPr>
-                      <w:r>
-                        <w:rPr>
-                          <w:sz w:val="28"/>
-                          <w:szCs w:val="28"/>
-                        </w:rPr>
-                        <w:t>Software developer with 2</w:t>
-                      </w:r>
-                      <w:r>
-                        <w:rPr>
-                          <w:sz w:val="28"/>
-                          <w:szCs w:val="28"/>
-                        </w:rPr>
-                        <w:t>+</w:t>
-                      </w:r>
-                      <w:r>
-                        <w:rPr>
-                          <w:sz w:val="28"/>
-                          <w:szCs w:val="28"/>
-                        </w:rPr>
-                        <w:t xml:space="preserve"> years of experience. Working in Web develop</w:t>
-                      </w:r>
-                      <w:r>
-                        <w:rPr>
-                          <w:sz w:val="28"/>
-                          <w:szCs w:val="28"/>
-                        </w:rPr>
-                        <w:t xml:space="preserve">ment. Skilled in </w:t>
-                      </w:r>
-                      <w:r>
-                        <w:rPr>
-                          <w:sz w:val="28"/>
-                          <w:szCs w:val="28"/>
-                        </w:rPr>
-                        <w:t>Python,</w:t>
-                      </w:r>
-                      <w:r>
-                        <w:rPr>
-                          <w:sz w:val="28"/>
-                          <w:szCs w:val="28"/>
-                        </w:rPr>
-                        <w:t xml:space="preserve"> HTML, CSS,</w:t>
-                      </w:r>
-                      <w:r>
-                        <w:rPr>
-                          <w:sz w:val="28"/>
-                          <w:szCs w:val="28"/>
-                        </w:rPr>
-                        <w:t xml:space="preserve"> Vanilla</w:t>
-                      </w:r>
-                      <w:r>
-                        <w:rPr>
-                          <w:sz w:val="28"/>
-                          <w:szCs w:val="28"/>
-                        </w:rPr>
-                        <w:t xml:space="preserve"> JS</w:t>
-                      </w:r>
-                      <w:r>
-                        <w:rPr>
-                          <w:sz w:val="28"/>
-                          <w:szCs w:val="28"/>
-                        </w:rPr>
-                        <w:t>,</w:t>
-                      </w:r>
-                      <w:r>
-                        <w:rPr>
-                          <w:sz w:val="28"/>
-                          <w:szCs w:val="28"/>
-                        </w:rPr>
-                        <w:t xml:space="preserve"> React JS, Node JS, MongoDB, Express JS,</w:t>
-                      </w:r>
-                      <w:r>
-                        <w:rPr>
-                          <w:sz w:val="28"/>
-                          <w:szCs w:val="28"/>
-                        </w:rPr>
-                        <w:t xml:space="preserve"> SQL,</w:t>
-                      </w:r>
-                      <w:r>
-                        <w:rPr>
-                          <w:sz w:val="28"/>
-                          <w:szCs w:val="28"/>
-                        </w:rPr>
-                        <w:t xml:space="preserve"> etc. Always interested to learn new Tech.</w:t>
-                      </w:r>
-                    </w:p>
-                    <w:p/>
-                  </w:txbxContent>
-                </v:textbox>
-              </v:shape>
-            </w:pict>
-          </mc:Fallback>
-        </mc:AlternateContent>
-      </w:r>
-      <w:r>
-        <w:rPr>
-          <w:noProof/>
-        </w:rPr>
-        <mc:AlternateContent>
-          <mc:Choice Requires="wps">
-            <w:drawing>
-              <wp:anchor distT="0" distB="0" distL="114300" distR="114300" simplePos="0" relativeHeight="251669504" behindDoc="0" locked="0" layoutInCell="1" allowOverlap="1" wp14:anchorId="2776593B" wp14:editId="05D5787A">
-                <wp:simplePos x="0" y="0"/>
-                <wp:positionH relativeFrom="column">
-                  <wp:posOffset>1619250</wp:posOffset>
-                </wp:positionH>
-                <wp:positionV relativeFrom="paragraph">
-                  <wp:posOffset>5867400</wp:posOffset>
-                </wp:positionV>
-                <wp:extent cx="4848225" cy="3260725"/>
-                <wp:effectExtent l="0" t="0" r="0" b="0"/>
-                <wp:wrapNone/>
-                <wp:docPr id="7" name="Text Box 7"/>
-                <wp:cNvGraphicFramePr/>
-                <a:graphic xmlns:a="http://schemas.openxmlformats.org/drawingml/2006/main">
-                  <a:graphicData uri="http://schemas.microsoft.com/office/word/2010/wordprocessingShape">
-                    <wps:wsp>
-                      <wps:cNvSpPr txBox="1"/>
-                      <wps:spPr>
-                        <a:xfrm>
-                          <a:off x="0" y="0"/>
-                          <a:ext cx="4848225" cy="3260725"/>
-                        </a:xfrm>
-                        <a:prstGeom prst="rect">
-                          <a:avLst/>
-                        </a:prstGeom>
-                        <a:noFill/>
-                        <a:ln w="6350">
-                          <a:noFill/>
-                        </a:ln>
-                      </wps:spPr>
-                      <wps:txbx>
-                        <w:txbxContent>
-                          <w:p>
-                            <w:pPr>
-                              <w:rPr>
-                                <w:b/>
-                                <w:sz w:val="40"/>
-                                <w:szCs w:val="40"/>
-                                <w:u w:val="single"/>
-                              </w:rPr>
-                            </w:pPr>
-                            <w:r>
-                              <w:rPr>
-                                <w:b/>
-                                <w:sz w:val="40"/>
-                                <w:szCs w:val="40"/>
-                                <w:u w:val="single"/>
-                              </w:rPr>
-                              <w:t>Projects</w:t>
-                            </w:r>
-                          </w:p>
-                          <w:p>
-                            <w:pPr>
-                              <w:pStyle w:val="ListParagraph"/>
-                              <w:numPr>
-                                <w:ilvl w:val="0"/>
-                                <w:numId w:val="9"/>
-                              </w:numPr>
-                              <w:rPr>
-                                <w:sz w:val="28"/>
-                                <w:szCs w:val="28"/>
-                              </w:rPr>
-                            </w:pPr>
-                            <w:r>
-                              <w:rPr>
-                                <w:sz w:val="28"/>
-                                <w:szCs w:val="28"/>
-                              </w:rPr>
-                              <w:t xml:space="preserve">Personal Portfolio Website. Link: </w:t>
-                            </w:r>
-                            <w:hyperlink r:id="rId32" w:history="1">
-                              <w:r>
-                                <w:rPr>
-                                  <w:rStyle w:val="Hyperlink"/>
-                                  <w:sz w:val="28"/>
-                                  <w:szCs w:val="28"/>
-                                </w:rPr>
-                                <w:t>Portfolio Website</w:t>
-                              </w:r>
-                            </w:hyperlink>
-                          </w:p>
-                          <w:p>
-                            <w:pPr>
-                              <w:pStyle w:val="ListParagraph"/>
-                              <w:numPr>
-                                <w:ilvl w:val="0"/>
-                                <w:numId w:val="9"/>
-                              </w:numPr>
-                              <w:rPr>
-                                <w:sz w:val="28"/>
-                                <w:szCs w:val="28"/>
-                              </w:rPr>
-                            </w:pPr>
-                            <w:r>
-                              <w:rPr>
-                                <w:sz w:val="28"/>
-                                <w:szCs w:val="28"/>
-                              </w:rPr>
-                              <w:t xml:space="preserve">Project using </w:t>
-                            </w:r>
-                            <w:r>
-                              <w:rPr>
-                                <w:sz w:val="28"/>
-                                <w:szCs w:val="28"/>
-                              </w:rPr>
-                              <w:t xml:space="preserve">Node JS, </w:t>
-                            </w:r>
-                            <w:r>
-                              <w:rPr>
-                                <w:sz w:val="28"/>
-                                <w:szCs w:val="28"/>
-                              </w:rPr>
-                              <w:t>HTML, CSS &amp; JS</w:t>
-                            </w:r>
-                            <w:r>
-                              <w:rPr>
-                                <w:sz w:val="28"/>
-                                <w:szCs w:val="28"/>
-                              </w:rPr>
-                              <w:t xml:space="preserve">. </w:t>
-                            </w:r>
-                            <w:r>
-                              <w:rPr>
-                                <w:sz w:val="28"/>
-                                <w:szCs w:val="28"/>
-                              </w:rPr>
-                              <w:t>Link:</w:t>
-                            </w:r>
-                            <w:r>
-                              <w:rPr>
-                                <w:sz w:val="28"/>
-                                <w:szCs w:val="28"/>
-                              </w:rPr>
-                              <w:t xml:space="preserve"> </w:t>
-                            </w:r>
-                            <w:hyperlink r:id="rId33" w:history="1">
-                              <w:r>
-                                <w:rPr>
-                                  <w:rStyle w:val="Hyperlink"/>
-                                  <w:sz w:val="28"/>
-                                  <w:szCs w:val="28"/>
-                                </w:rPr>
-                                <w:t>Simple Realtime Chatroom</w:t>
-                              </w:r>
-                            </w:hyperlink>
-                          </w:p>
-                          <w:p>
-                            <w:pPr>
-                              <w:pStyle w:val="ListParagraph"/>
-                              <w:numPr>
-                                <w:ilvl w:val="0"/>
-                                <w:numId w:val="9"/>
-                              </w:numPr>
-                              <w:rPr>
-                                <w:sz w:val="28"/>
-                                <w:szCs w:val="28"/>
-                              </w:rPr>
-                            </w:pPr>
-                            <w:r>
-                              <w:rPr>
-                                <w:sz w:val="28"/>
-                                <w:szCs w:val="28"/>
-                              </w:rPr>
-                              <w:t>React project, To-do list/ something else</w:t>
-                            </w:r>
-                          </w:p>
-                          <w:p>
-                            <w:pPr>
-                              <w:pStyle w:val="ListParagraph"/>
-                              <w:numPr>
-                                <w:ilvl w:val="0"/>
-                                <w:numId w:val="9"/>
-                              </w:numPr>
-                              <w:rPr>
-                                <w:sz w:val="28"/>
-                                <w:szCs w:val="28"/>
-                              </w:rPr>
-                            </w:pPr>
-                            <w:r>
-                              <w:rPr>
-                                <w:sz w:val="28"/>
-                                <w:szCs w:val="28"/>
-                              </w:rPr>
-                              <w:t>Built a website to display charts, based on real-time data from a SharePoint List</w:t>
-                            </w:r>
-                            <w:r>
-                              <w:rPr>
-                                <w:sz w:val="28"/>
-                                <w:szCs w:val="28"/>
-                              </w:rPr>
-                              <w:t>,</w:t>
-                            </w:r>
-                            <w:r>
-                              <w:rPr>
-                                <w:sz w:val="28"/>
-                                <w:szCs w:val="28"/>
-                              </w:rPr>
-                              <w:t xml:space="preserve"> using HTML, CSS &amp;</w:t>
-                            </w:r>
-                            <w:r>
-                              <w:rPr>
-                                <w:sz w:val="28"/>
-                                <w:szCs w:val="28"/>
-                              </w:rPr>
-                              <w:t xml:space="preserve"> Vanilla</w:t>
-                            </w:r>
-                            <w:r>
-                              <w:rPr>
-                                <w:sz w:val="28"/>
-                                <w:szCs w:val="28"/>
-                              </w:rPr>
-                              <w:t xml:space="preserve"> JS as Frontend, and Python (Flask) as Backend,</w:t>
-                            </w:r>
-                            <w:r>
-                              <w:rPr>
-                                <w:sz w:val="28"/>
-                                <w:szCs w:val="28"/>
-                              </w:rPr>
-                              <w:t xml:space="preserve"> deployed using Microsoft </w:t>
-                            </w:r>
-                            <w:r>
-                              <w:rPr>
-                                <w:sz w:val="28"/>
-                                <w:szCs w:val="28"/>
-                              </w:rPr>
-                              <w:t>IIS</w:t>
-                            </w:r>
-                            <w:bookmarkStart w:id="0" w:name="_GoBack"/>
-                            <w:bookmarkEnd w:id="0"/>
-                            <w:r>
-                              <w:rPr>
-                                <w:sz w:val="28"/>
-                                <w:szCs w:val="28"/>
-                              </w:rPr>
-                              <w:t xml:space="preserve"> as part of Office project</w:t>
-                            </w:r>
-                          </w:p>
-                          <w:p/>
-                        </w:txbxContent>
-                      </wps:txbx>
-                      <wps:bodyPr rot="0" spcFirstLastPara="0" vertOverflow="overflow" horzOverflow="overflow" vert="horz" wrap="square" lIns="91440" tIns="45720" rIns="91440" bIns="45720" numCol="1" spcCol="0" rtlCol="0" fromWordArt="0" anchor="t" anchorCtr="0" forceAA="0" compatLnSpc="1">
-                        <a:prstTxWarp prst="textNoShape">
-                          <a:avLst/>
-                        </a:prstTxWarp>
-                        <a:noAutofit/>
-                      </wps:bodyPr>
-                    </wps:wsp>
-                  </a:graphicData>
-                </a:graphic>
-                <wp14:sizeRelH relativeFrom="margin">
-                  <wp14:pctWidth>0</wp14:pctWidth>
-                </wp14:sizeRelH>
-                <wp14:sizeRelV relativeFrom="margin">
-                  <wp14:pctHeight>0</wp14:pctHeight>
-                </wp14:sizeRelV>
-              </wp:anchor>
-            </w:drawing>
-          </mc:Choice>
-          <mc:Fallback>
-            <w:pict>
-              <v:shape w14:anchorId="2776593B" id="Text Box 7" o:spid="_x0000_s1033" type="#_x0000_t202" style="position:absolute;margin-left:127.5pt;margin-top:462pt;width:381.75pt;height:256.75pt;z-index:251669504;visibility:visible;mso-wrap-style:square;mso-width-percent:0;mso-height-percent:0;mso-wrap-distance-left:9pt;mso-wrap-distance-top:0;mso-wrap-distance-right:9pt;mso-wrap-distance-bottom:0;mso-position-horizontal:absolute;mso-position-horizontal-relative:text;mso-position-vertical:absolute;mso-position-vertical-relative:text;mso-width-percent:0;mso-height-percent:0;mso-width-relative:margin;mso-height-relative:margin;v-text-anchor:top" o:gfxdata="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" filled="f" stroked="f" strokeweight=".5pt">
-                <v:textbox>
-                  <w:txbxContent>
-                    <w:p>
-                      <w:pPr>
-                        <w:rPr>
-                          <w:b/>
-                          <w:sz w:val="40"/>
-                          <w:szCs w:val="40"/>
-                          <w:u w:val="single"/>
-                        </w:rPr>
-                      </w:pPr>
-                      <w:r>
-                        <w:rPr>
-                          <w:b/>
-                          <w:sz w:val="40"/>
-                          <w:szCs w:val="40"/>
-                          <w:u w:val="single"/>
-                        </w:rPr>
-                        <w:t>Projects</w:t>
-                      </w:r>
-                    </w:p>
-                    <w:p>
-                      <w:pPr>
-                        <w:pStyle w:val="ListParagraph"/>
-                        <w:numPr>
-                          <w:ilvl w:val="0"/>
-                          <w:numId w:val="9"/>
-                        </w:numPr>
-                        <w:rPr>
-                          <w:sz w:val="28"/>
-                          <w:szCs w:val="28"/>
-                        </w:rPr>
-                      </w:pPr>
-                      <w:r>
-                        <w:rPr>
-                          <w:sz w:val="28"/>
-                          <w:szCs w:val="28"/>
-                        </w:rPr>
-                        <w:t xml:space="preserve">Personal Portfolio Website. Link: </w:t>
-                      </w:r>
-                      <w:hyperlink r:id="rId34" w:history="1">
-                        <w:r>
-                          <w:rPr>
-                            <w:rStyle w:val="Hyperlink"/>
-                            <w:sz w:val="28"/>
-                            <w:szCs w:val="28"/>
-                          </w:rPr>
-                          <w:t>Portfolio Website</w:t>
-                        </w:r>
-                      </w:hyperlink>
-                    </w:p>
-                    <w:p>
-                      <w:pPr>
-                        <w:pStyle w:val="ListParagraph"/>
-                        <w:numPr>
-                          <w:ilvl w:val="0"/>
-                          <w:numId w:val="9"/>
-                        </w:numPr>
-                        <w:rPr>
-                          <w:sz w:val="28"/>
-                          <w:szCs w:val="28"/>
-                        </w:rPr>
-                      </w:pPr>
-                      <w:r>
-                        <w:rPr>
-                          <w:sz w:val="28"/>
-                          <w:szCs w:val="28"/>
-                        </w:rPr>
-                        <w:t xml:space="preserve">Project using </w:t>
-                      </w:r>
-                      <w:r>
-                        <w:rPr>
-                          <w:sz w:val="28"/>
-                          <w:szCs w:val="28"/>
-                        </w:rPr>
-                        <w:t xml:space="preserve">Node JS, </w:t>
-                      </w:r>
-                      <w:r>
-                        <w:rPr>
-                          <w:sz w:val="28"/>
-                          <w:szCs w:val="28"/>
-                        </w:rPr>
-                        <w:t>HTML, CSS &amp; JS</w:t>
-                      </w:r>
-                      <w:r>
-                        <w:rPr>
-                          <w:sz w:val="28"/>
-                          <w:szCs w:val="28"/>
-                        </w:rPr>
-                        <w:t xml:space="preserve">. </w:t>
-                      </w:r>
-                      <w:r>
-                        <w:rPr>
-                          <w:sz w:val="28"/>
-                          <w:szCs w:val="28"/>
-                        </w:rPr>
-                        <w:t>Link:</w:t>
-                      </w:r>
-                      <w:r>
-                        <w:rPr>
-                          <w:sz w:val="28"/>
-                          <w:szCs w:val="28"/>
-                        </w:rPr>
-                        <w:t xml:space="preserve"> </w:t>
-                      </w:r>
-                      <w:hyperlink r:id="rId35" w:history="1">
-                        <w:r>
-                          <w:rPr>
-                            <w:rStyle w:val="Hyperlink"/>
-                            <w:sz w:val="28"/>
-                            <w:szCs w:val="28"/>
-                          </w:rPr>
-                          <w:t>Simple Realtime Chatroom</w:t>
-                        </w:r>
-                      </w:hyperlink>
-                    </w:p>
-                    <w:p>
-                      <w:pPr>
-                        <w:pStyle w:val="ListParagraph"/>
-                        <w:numPr>
-                          <w:ilvl w:val="0"/>
-                          <w:numId w:val="9"/>
-                        </w:numPr>
-                        <w:rPr>
-                          <w:sz w:val="28"/>
-                          <w:szCs w:val="28"/>
-                        </w:rPr>
-                      </w:pPr>
-                      <w:r>
-                        <w:rPr>
-                          <w:sz w:val="28"/>
-                          <w:szCs w:val="28"/>
-                        </w:rPr>
-                        <w:t>React project, To-do list/ something else</w:t>
-                      </w:r>
-                    </w:p>
-                    <w:p>
-                      <w:pPr>
-                        <w:pStyle w:val="ListParagraph"/>
-                        <w:numPr>
-                          <w:ilvl w:val="0"/>
-                          <w:numId w:val="9"/>
-                        </w:numPr>
-                        <w:rPr>
-                          <w:sz w:val="28"/>
-                          <w:szCs w:val="28"/>
-                        </w:rPr>
-                      </w:pPr>
-                      <w:r>
-                        <w:rPr>
-                          <w:sz w:val="28"/>
-                          <w:szCs w:val="28"/>
-                        </w:rPr>
-                        <w:t>Built a website to display charts, based on real-time data from a SharePoint List</w:t>
-                      </w:r>
-                      <w:r>
-                        <w:rPr>
-                          <w:sz w:val="28"/>
-                          <w:szCs w:val="28"/>
-                        </w:rPr>
-                        <w:t>,</w:t>
-                      </w:r>
-                      <w:r>
-                        <w:rPr>
-                          <w:sz w:val="28"/>
-                          <w:szCs w:val="28"/>
-                        </w:rPr>
-                        <w:t xml:space="preserve"> using HTML, CSS &amp;</w:t>
-                      </w:r>
-                      <w:r>
-                        <w:rPr>
-                          <w:sz w:val="28"/>
-                          <w:szCs w:val="28"/>
-                        </w:rPr>
-                        <w:t xml:space="preserve"> Vanilla</w:t>
-                      </w:r>
-                      <w:r>
-                        <w:rPr>
-                          <w:sz w:val="28"/>
-                          <w:szCs w:val="28"/>
-                        </w:rPr>
-                        <w:t xml:space="preserve"> JS as Frontend, and Python (Flask) as Backend,</w:t>
-                      </w:r>
-                      <w:r>
-                        <w:rPr>
-                          <w:sz w:val="28"/>
-                          <w:szCs w:val="28"/>
-                        </w:rPr>
-                        <w:t xml:space="preserve"> deployed using Microsoft </w:t>
-                      </w:r>
-                      <w:r>
-                        <w:rPr>
-                          <w:sz w:val="28"/>
-                          <w:szCs w:val="28"/>
-                        </w:rPr>
-                        <w:t>IIS</w:t>
-                      </w:r>
-                      <w:bookmarkStart w:id="1" w:name="_GoBack"/>
-                      <w:bookmarkEnd w:id="1"/>
-                      <w:r>
-                        <w:rPr>
-                          <w:sz w:val="28"/>
-                          <w:szCs w:val="28"/>
-                        </w:rPr>
-                        <w:t xml:space="preserve"> as part of Office project</w:t>
-                      </w:r>
-                    </w:p>
-                    <w:p/>
                   </w:txbxContent>
                 </v:textbox>
               </v:shape>
@@ -3870,7 +3961,7 @@
 <w:numbering xmlns:wpc="http://schemas.microsoft.com/office/word/2010/wordprocessingCanvas" xmlns:cx="http://schemas.microsoft.com/office/drawing/2014/chartex" xmlns:cx1="http://schemas.microsoft.com/office/drawing/2015/9/8/chartex" xmlns:cx2="http://schemas.microsoft.com/office/drawing/2015/10/21/chartex" xmlns:cx3="http://schemas.microsoft.com/office/drawing/2016/5/9/chartex" xmlns:cx4="http://schemas.microsoft.com/office/drawing/2016/5/10/chartex" xmlns:cx5="http://schemas.microsoft.com/office/drawing/2016/5/11/chartex" xmlns:cx6="http://schemas.microsoft.com/office/drawing/2016/5/12/chartex" xmlns:cx7="http://schemas.microsoft.com/office/drawing/2016/5/13/chartex" xmlns:cx8="http://schemas.microsoft.com/office/drawing/2016/5/14/chartex" xmlns:mc="http://schemas.openxmlformats.org/markup-compatibility/2006" xmlns:aink="http://schemas.microsoft.com/office/drawing/2016/ink" xmlns:am3d="http://schemas.microsoft.com/office/drawing/2017/model3d" xmlns:o="urn:schemas-microsoft-com:office:office" xmlns:r="http://schemas.openxmlformats.org/officeDocument/2006/relationships" xmlns:m="http://schemas.openxmlformats.org/officeDocument/2006/math" xmlns:v="urn:schemas-microsoft-com:vml" xmlns:wp14="http://schemas.microsoft.com/office/word/2010/wordprocessingDrawing" xmlns:wp="http://schemas.openxmlformats.org/drawingml/2006/wordprocessingDrawing" xmlns:w10="urn:schemas-microsoft-com:office:word" xmlns:w="http://schemas.openxmlformats.org/wordprocessingml/2006/main" xmlns:w14="http://schemas.microsoft.com/office/word/2010/wordml" xmlns:w15="http://schemas.microsoft.com/office/word/2012/wordml" xmlns:w16cid="http://schemas.microsoft.com/office/word/2016/wordml/cid" xmlns:w16se="http://schemas.microsoft.com/office/word/2015/wordml/symex" xmlns:wpg="http://schemas.microsoft.com/office/word/2010/wordprocessingGroup" xmlns:wpi="http://schemas.microsoft.com/office/word/2010/wordprocessingInk" xmlns:wne="http://schemas.microsoft.com/office/word/2006/wordml" xmlns:wps="http://schemas.microsoft.com/office/word/2010/wordprocessingShape" mc:Ignorable="w14 w15 w16se w16cid wp14">
   <w:numPicBullet w:numPicBulletId="0">
     <w:pict>
-      <v:shapetype w14:anchorId="0E31996E" id="_x0000_t75" coordsize="21600,21600" o:spt="75" o:preferrelative="t" path="m@4@5l@4@11@9@11@9@5xe" filled="f" stroked="f">
+      <v:shapetype w14:anchorId="1F0C6313" id="_x0000_t75" coordsize="21600,21600" o:spt="75" o:preferrelative="t" path="m@4@5l@4@11@9@11@9@5xe" filled="f" stroked="f">
         <v:stroke joinstyle="miter"/>
         <v:formulas>
           <v:f eqn="if lineDrawn pixelLineWidth 0"/>
@@ -3896,21 +3987,21 @@
   </w:numPicBullet>
   <w:numPicBullet w:numPicBulletId="1">
     <w:pict>
-      <v:shape w14:anchorId="1C7EB022" id="_x0000_i1031" type="#_x0000_t75" style="width:409.5pt;height:409.5pt;visibility:visible;mso-wrap-style:square" o:bullet="t">
+      <v:shape w14:anchorId="73CE31C0" id="_x0000_i1031" type="#_x0000_t75" style="width:409.5pt;height:409.5pt;visibility:visible;mso-wrap-style:square" o:bullet="t">
         <v:imagedata r:id="rId2" o:title=""/>
       </v:shape>
     </w:pict>
   </w:numPicBullet>
   <w:numPicBullet w:numPicBulletId="2">
     <w:pict>
-      <v:shape w14:anchorId="62F54914" id="_x0000_i1032" type="#_x0000_t75" style="width:409.5pt;height:409.5pt;visibility:visible;mso-wrap-style:square" o:bullet="t">
+      <v:shape w14:anchorId="0E31996E" id="_x0000_i1032" type="#_x0000_t75" style="width:409.5pt;height:409.5pt;visibility:visible;mso-wrap-style:square" o:bullet="t">
         <v:imagedata r:id="rId3" o:title=""/>
       </v:shape>
     </w:pict>
   </w:numPicBullet>
   <w:numPicBullet w:numPicBulletId="3">
     <w:pict>
-      <v:shape w14:anchorId="22E6A011" id="_x0000_i1033" type="#_x0000_t75" style="width:384pt;height:384pt;visibility:visible;mso-wrap-style:square" o:bullet="t">
+      <v:shape w14:anchorId="1C7EB022" id="_x0000_i1033" type="#_x0000_t75" style="width:384pt;height:384pt;visibility:visible;mso-wrap-style:square" o:bullet="t">
         <v:imagedata r:id="rId4" o:title=""/>
       </v:shape>
     </w:pict>

</xml_diff>